<commit_message>
real last push 9.10
</commit_message>
<xml_diff>
--- a/_main.docx
+++ b/_main.docx
@@ -7,31 +7,28 @@
         <w:pStyle w:val="Title"/>
       </w:pPr>
       <w:r>
-        <w:t xml:space="preserve">철탑기초</w:t>
-      </w:r>
-      <w:r>
-        <w:t xml:space="preserve"> </w:t>
-      </w:r>
-      <w:r>
-        <w:t xml:space="preserve">원심모형실험</w:t>
-      </w:r>
-      <w:r>
-        <w:t xml:space="preserve"> </w:t>
-      </w:r>
-      <w:r>
-        <w:t xml:space="preserve">및</w:t>
-      </w:r>
-      <w:r>
-        <w:t xml:space="preserve"> </w:t>
-      </w:r>
-      <w:r>
-        <w:t xml:space="preserve">저항계수</w:t>
-      </w:r>
-      <w:r>
-        <w:t xml:space="preserve"> </w:t>
-      </w:r>
-      <w:r>
-        <w:t xml:space="preserve">산정연구</w:t>
+        <w:t xml:space="preserve">My</w:t>
+      </w:r>
+      <w:r>
+        <w:t xml:space="preserve"> </w:t>
+      </w:r>
+      <w:r>
+        <w:t xml:space="preserve">Private</w:t>
+      </w:r>
+      <w:r>
+        <w:t xml:space="preserve"> </w:t>
+      </w:r>
+      <w:r>
+        <w:rPr>
+          <w:rStyle w:val="VerbatimChar"/>
+        </w:rPr>
+        <w:t xml:space="preserve">FLAC3D</w:t>
+      </w:r>
+      <w:r>
+        <w:t xml:space="preserve"> </w:t>
+      </w:r>
+      <w:r>
+        <w:t xml:space="preserve">Repository</w:t>
       </w:r>
     </w:p>
     <w:p>
@@ -39,19 +36,19 @@
         <w:pStyle w:val="Author"/>
       </w:pPr>
       <w:r>
-        <w:t xml:space="preserve">구교영,</w:t>
-      </w:r>
-      <w:r>
-        <w:t xml:space="preserve"> </w:t>
-      </w:r>
-      <w:r>
-        <w:t xml:space="preserve">김경선,</w:t>
-      </w:r>
-      <w:r>
-        <w:t xml:space="preserve"> </w:t>
-      </w:r>
-      <w:r>
-        <w:t xml:space="preserve">한재인</w:t>
+        <w:t xml:space="preserve">Kyeong</w:t>
+      </w:r>
+      <w:r>
+        <w:t xml:space="preserve"> </w:t>
+      </w:r>
+      <w:r>
+        <w:t xml:space="preserve">Sun</w:t>
+      </w:r>
+      <w:r>
+        <w:t xml:space="preserve"> </w:t>
+      </w:r>
+      <w:r>
+        <w:t xml:space="preserve">Kim</w:t>
       </w:r>
     </w:p>
     <w:sdt>
@@ -80,7 +77,7 @@
         </w:p>
       </w:sdtContent>
     </w:sdt>
-    <w:bookmarkStart w:id="29" w:name="주간-진행사항-요약"/>
+    <w:bookmarkStart w:id="20" w:name="working-with-fish-in-flac3d"/>
     <w:p>
       <w:pPr>
         <w:pStyle w:val="Heading1"/>
@@ -95,169 +92,925 @@
         <w:tab/>
       </w:r>
       <w:r>
-        <w:t xml:space="preserve">주간 진행사항 (요약)</w:t>
+        <w:t xml:space="preserve">Working with</w:t>
+      </w:r>
+      <w:r>
+        <w:t xml:space="preserve"> </w:t>
+      </w:r>
+      <w:r>
+        <w:rPr>
+          <w:rStyle w:val="VerbatimChar"/>
+        </w:rPr>
+        <w:t xml:space="preserve">FISH</w:t>
+      </w:r>
+      <w:r>
+        <w:t xml:space="preserve"> </w:t>
+      </w:r>
+      <w:r>
+        <w:t xml:space="preserve">in</w:t>
+      </w:r>
+      <w:r>
+        <w:t xml:space="preserve"> </w:t>
+      </w:r>
+      <w:r>
+        <w:rPr>
+          <w:rStyle w:val="VerbatimChar"/>
+        </w:rPr>
+        <w:t xml:space="preserve">FLAC3D</w:t>
+      </w:r>
+    </w:p>
+    <w:bookmarkEnd w:id="20"/>
+    <w:bookmarkStart w:id="28" w:name="using-python-with-flac3d"/>
+    <w:p>
+      <w:pPr>
+        <w:pStyle w:val="Heading1"/>
+      </w:pPr>
+      <w:r>
+        <w:rPr>
+          <w:rStyle w:val="SectionNumber"/>
+        </w:rPr>
+        <w:t xml:space="preserve">2</w:t>
+      </w:r>
+      <w:r>
+        <w:tab/>
+      </w:r>
+      <w:r>
+        <w:t xml:space="preserve">Using</w:t>
+      </w:r>
+      <w:r>
+        <w:t xml:space="preserve"> </w:t>
+      </w:r>
+      <w:r>
+        <w:rPr>
+          <w:rStyle w:val="VerbatimChar"/>
+        </w:rPr>
+        <w:t xml:space="preserve">Python</w:t>
+      </w:r>
+      <w:r>
+        <w:t xml:space="preserve"> </w:t>
+      </w:r>
+      <w:r>
+        <w:t xml:space="preserve">with</w:t>
+      </w:r>
+      <w:r>
+        <w:t xml:space="preserve"> </w:t>
+      </w:r>
+      <w:r>
+        <w:rPr>
+          <w:rStyle w:val="VerbatimChar"/>
+        </w:rPr>
+        <w:t xml:space="preserve">FLAC3D</w:t>
+      </w:r>
+    </w:p>
+    <w:bookmarkStart w:id="21" w:name="geometry-grid-zone"/>
+    <w:p>
+      <w:pPr>
+        <w:pStyle w:val="Heading2"/>
+      </w:pPr>
+      <w:r>
+        <w:rPr>
+          <w:rStyle w:val="SectionNumber"/>
+        </w:rPr>
+        <w:t xml:space="preserve">2.1</w:t>
+      </w:r>
+      <w:r>
+        <w:tab/>
+      </w:r>
+      <w:r>
+        <w:t xml:space="preserve">Geometry, Grid, Zone</w:t>
       </w:r>
     </w:p>
     <w:p>
       <w:pPr>
         <w:pStyle w:val="FirstParagraph"/>
       </w:pPr>
-    </w:p>
-    <w:bookmarkStart w:id="22" w:name="구교영"/>
-    <w:p>
-      <w:pPr>
-        <w:pStyle w:val="Heading2"/>
-      </w:pPr>
-      <w:r>
-        <w:rPr>
-          <w:rStyle w:val="SectionNumber"/>
-        </w:rPr>
-        <w:t xml:space="preserve">1.1</w:t>
-      </w:r>
-      <w:r>
-        <w:tab/>
-      </w:r>
-      <w:r>
-        <w:t xml:space="preserve">구교영</w:t>
-      </w:r>
-    </w:p>
-    <w:bookmarkStart w:id="21" w:name="section"/>
-    <w:p>
-      <w:pPr>
-        <w:pStyle w:val="Heading3"/>
-      </w:pPr>
-      <w:r>
-        <w:rPr>
-          <w:rStyle w:val="SectionNumber"/>
-        </w:rPr>
-        <w:t xml:space="preserve">1.1.1</w:t>
-      </w:r>
-      <w:r>
-        <w:tab/>
-      </w:r>
-    </w:p>
-    <w:bookmarkStart w:id="20" w:name="section-1"/>
-    <w:p>
-      <w:pPr>
-        <w:pStyle w:val="Heading4"/>
-      </w:pPr>
-      <w:r>
-        <w:rPr>
-          <w:rStyle w:val="SectionNumber"/>
-        </w:rPr>
-        <w:t xml:space="preserve">1.1.1.1</w:t>
-      </w:r>
-      <w:r>
-        <w:tab/>
-      </w:r>
-    </w:p>
-    <w:bookmarkEnd w:id="20"/>
+      <w:r>
+        <w:t xml:space="preserve">The</w:t>
+      </w:r>
+      <w:r>
+        <w:t xml:space="preserve"> </w:t>
+      </w:r>
+      <w:r>
+        <w:rPr>
+          <w:rStyle w:val="VerbatimChar"/>
+        </w:rPr>
+        <w:t xml:space="preserve">itasca</w:t>
+      </w:r>
+      <w:r>
+        <w:t xml:space="preserve"> </w:t>
+      </w:r>
+      <w:r>
+        <w:t xml:space="preserve">module defines functions and classes for interaction between</w:t>
+      </w:r>
+      <w:r>
+        <w:t xml:space="preserve"> </w:t>
+      </w:r>
+      <w:r>
+        <w:rPr>
+          <w:rStyle w:val="VerbatimChar"/>
+        </w:rPr>
+        <w:t xml:space="preserve">Python</w:t>
+      </w:r>
+      <w:r>
+        <w:t xml:space="preserve"> </w:t>
+      </w:r>
+      <w:r>
+        <w:t xml:space="preserve">and</w:t>
+      </w:r>
+      <w:r>
+        <w:t xml:space="preserve"> </w:t>
+      </w:r>
+      <w:r>
+        <w:rPr>
+          <w:rStyle w:val="VerbatimChar"/>
+        </w:rPr>
+        <w:t xml:space="preserve">FLAC3D</w:t>
+      </w:r>
+      <w:r>
+        <w:t xml:space="preserve">.</w:t>
+      </w:r>
+    </w:p>
+    <w:p>
+      <w:pPr>
+        <w:pStyle w:val="SourceCode"/>
+      </w:pPr>
+      <w:r>
+        <w:rPr>
+          <w:rStyle w:val="CommentTok"/>
+        </w:rPr>
+        <w:t xml:space="preserve">"""</w:t>
+      </w:r>
+      <w:r>
+        <w:br/>
+      </w:r>
+      <w:r>
+        <w:rPr>
+          <w:rStyle w:val="CommentTok"/>
+        </w:rPr>
+        <w:t xml:space="preserve">import itasca as it</w:t>
+      </w:r>
+      <w:r>
+        <w:br/>
+      </w:r>
+      <w:r>
+        <w:rPr>
+          <w:rStyle w:val="CommentTok"/>
+        </w:rPr>
+        <w:t xml:space="preserve">it.command("python-reset-state false")</w:t>
+      </w:r>
+      <w:r>
+        <w:br/>
+      </w:r>
+      <w:r>
+        <w:rPr>
+          <w:rStyle w:val="CommentTok"/>
+        </w:rPr>
+        <w:t xml:space="preserve">"""</w:t>
+      </w:r>
+    </w:p>
+    <w:p>
+      <w:pPr>
+        <w:pStyle w:val="FirstParagraph"/>
+      </w:pPr>
+      <w:r>
+        <w:t xml:space="preserve">The</w:t>
+      </w:r>
+      <w:r>
+        <w:t xml:space="preserve"> </w:t>
+      </w:r>
+      <w:r>
+        <w:rPr>
+          <w:rStyle w:val="VerbatimChar"/>
+        </w:rPr>
+        <w:t xml:space="preserve">it.command</w:t>
+      </w:r>
+      <w:r>
+        <w:t xml:space="preserve"> </w:t>
+      </w:r>
+      <w:r>
+        <w:t xml:space="preserve">function is used to issue a series of</w:t>
+      </w:r>
+      <w:r>
+        <w:t xml:space="preserve"> </w:t>
+      </w:r>
+      <w:r>
+        <w:rPr>
+          <w:rStyle w:val="VerbatimChar"/>
+        </w:rPr>
+        <w:t xml:space="preserve">FLAC3D</w:t>
+      </w:r>
+      <w:r>
+        <w:t xml:space="preserve"> </w:t>
+      </w:r>
+      <w:r>
+        <w:t xml:space="preserve">commands.</w:t>
+      </w:r>
+    </w:p>
+    <w:p>
+      <w:pPr>
+        <w:pStyle w:val="BodyText"/>
+      </w:pPr>
+      <w:r>
+        <w:t xml:space="preserve">The</w:t>
+      </w:r>
+      <w:r>
+        <w:t xml:space="preserve"> </w:t>
+      </w:r>
+      <w:r>
+        <w:rPr>
+          <w:rStyle w:val="VerbatimChar"/>
+        </w:rPr>
+        <w:t xml:space="preserve">it.zone.count</w:t>
+      </w:r>
+      <w:r>
+        <w:t xml:space="preserve"> </w:t>
+      </w:r>
+      <w:r>
+        <w:t xml:space="preserve">function creates 1000 zones</w:t>
+      </w:r>
+    </w:p>
+    <w:p>
+      <w:pPr>
+        <w:pStyle w:val="SourceCode"/>
+      </w:pPr>
+      <w:r>
+        <w:rPr>
+          <w:rStyle w:val="CommentTok"/>
+        </w:rPr>
+        <w:t xml:space="preserve">"""</w:t>
+      </w:r>
+      <w:r>
+        <w:br/>
+      </w:r>
+      <w:r>
+        <w:rPr>
+          <w:rStyle w:val="CommentTok"/>
+        </w:rPr>
+        <w:t xml:space="preserve">it.zone.count() # outputs 1000</w:t>
+      </w:r>
+      <w:r>
+        <w:br/>
+      </w:r>
+      <w:r>
+        <w:rPr>
+          <w:rStyle w:val="CommentTok"/>
+        </w:rPr>
+        <w:t xml:space="preserve">"""</w:t>
+      </w:r>
+    </w:p>
+    <w:p>
+      <w:pPr>
+        <w:pStyle w:val="FirstParagraph"/>
+      </w:pPr>
+      <w:r>
+        <w:t xml:space="preserve">The</w:t>
+      </w:r>
+      <w:r>
+        <w:t xml:space="preserve"> </w:t>
+      </w:r>
+      <w:r>
+        <w:rPr>
+          <w:rStyle w:val="VerbatimChar"/>
+        </w:rPr>
+        <w:t xml:space="preserve">it.zone.find(1)</w:t>
+      </w:r>
+      <w:r>
+        <w:t xml:space="preserve"> </w:t>
+      </w:r>
+      <w:r>
+        <w:t xml:space="preserve">returns a Zone object with id 1. The object is assigned to the</w:t>
+      </w:r>
+      <w:r>
+        <w:t xml:space="preserve"> </w:t>
+      </w:r>
+      <w:r>
+        <w:rPr>
+          <w:rStyle w:val="VerbatimChar"/>
+        </w:rPr>
+        <w:t xml:space="preserve">Python</w:t>
+      </w:r>
+      <w:r>
+        <w:t xml:space="preserve"> </w:t>
+      </w:r>
+      <w:r>
+        <w:t xml:space="preserve">variable</w:t>
+      </w:r>
+      <w:r>
+        <w:t xml:space="preserve"> </w:t>
+      </w:r>
+      <m:oMath>
+        <m:r>
+          <m:t>z</m:t>
+        </m:r>
+      </m:oMath>
+      <w:r>
+        <w:t xml:space="preserve">.</w:t>
+      </w:r>
+    </w:p>
+    <w:p>
+      <w:pPr>
+        <w:pStyle w:val="SourceCode"/>
+      </w:pPr>
+      <w:r>
+        <w:rPr>
+          <w:rStyle w:val="CommentTok"/>
+        </w:rPr>
+        <w:t xml:space="preserve">"""</w:t>
+      </w:r>
+      <w:r>
+        <w:br/>
+      </w:r>
+      <w:r>
+        <w:rPr>
+          <w:rStyle w:val="CommentTok"/>
+        </w:rPr>
+        <w:t xml:space="preserve">z = it.zone.find(1)</w:t>
+      </w:r>
+      <w:r>
+        <w:br/>
+      </w:r>
+      <w:r>
+        <w:rPr>
+          <w:rStyle w:val="CommentTok"/>
+        </w:rPr>
+        <w:t xml:space="preserve">print z # outputs &lt;itasca.zone.Zone object at 0x00000001B388600, ID : 1&gt;</w:t>
+      </w:r>
+      <w:r>
+        <w:br/>
+      </w:r>
+      <w:r>
+        <w:rPr>
+          <w:rStyle w:val="CommentTok"/>
+        </w:rPr>
+        <w:t xml:space="preserve">z.pos() # outputs vec3(( 5.00000e-01, 5.00000e-01, 5.00000e-01))</w:t>
+      </w:r>
+      <w:r>
+        <w:br/>
+      </w:r>
+      <w:r>
+        <w:rPr>
+          <w:rStyle w:val="CommentTok"/>
+        </w:rPr>
+        <w:t xml:space="preserve">"""</w:t>
+      </w:r>
+    </w:p>
+    <w:p>
+      <w:pPr>
+        <w:pStyle w:val="FirstParagraph"/>
+      </w:pPr>
+      <w:r>
+        <w:t xml:space="preserve">The variable</w:t>
+      </w:r>
+      <w:r>
+        <w:t xml:space="preserve"> </w:t>
+      </w:r>
+      <m:oMath>
+        <m:r>
+          <m:t>z</m:t>
+        </m:r>
+      </m:oMath>
+      <w:r>
+        <w:t xml:space="preserve"> </w:t>
+      </w:r>
+      <w:r>
+        <w:t xml:space="preserve">is a Zone object (</w:t>
+      </w:r>
+      <w:r>
+        <w:rPr>
+          <w:rStyle w:val="VerbatimChar"/>
+        </w:rPr>
+        <w:t xml:space="preserve">FLAC3D</w:t>
+      </w:r>
+      <w:r>
+        <w:t xml:space="preserve"> </w:t>
+      </w:r>
+      <w:r>
+        <w:t xml:space="preserve">zone)</w:t>
+      </w:r>
+    </w:p>
+    <w:p>
+      <w:pPr>
+        <w:pStyle w:val="BodyText"/>
+      </w:pPr>
+      <w:r>
+        <w:rPr>
+          <w:rStyle w:val="VerbatimChar"/>
+        </w:rPr>
+        <w:t xml:space="preserve">pos</w:t>
+      </w:r>
+      <w:r>
+        <w:t xml:space="preserve"> </w:t>
+      </w:r>
+      <w:r>
+        <w:t xml:space="preserve">method of this object returns the zone centroid.</w:t>
+      </w:r>
+    </w:p>
+    <w:p>
+      <w:pPr>
+        <w:pStyle w:val="BodyText"/>
+      </w:pPr>
+      <w:r>
+        <w:rPr>
+          <w:rStyle w:val="VerbatimChar"/>
+        </w:rPr>
+        <w:t xml:space="preserve">for</w:t>
+      </w:r>
+      <w:r>
+        <w:t xml:space="preserve"> </w:t>
+      </w:r>
+      <w:r>
+        <w:t xml:space="preserve">statement is used to iterate over sequences of things,</w:t>
+      </w:r>
+      <w:r>
+        <w:t xml:space="preserve"> </w:t>
+      </w:r>
+      <w:r>
+        <w:t xml:space="preserve">Loop over all</w:t>
+      </w:r>
+      <w:r>
+        <w:t xml:space="preserve"> </w:t>
+      </w:r>
+      <w:r>
+        <w:rPr>
+          <w:rStyle w:val="VerbatimChar"/>
+        </w:rPr>
+        <w:t xml:space="preserve">FLAC3D</w:t>
+      </w:r>
+      <w:r>
+        <w:t xml:space="preserve"> </w:t>
+      </w:r>
+      <w:r>
+        <w:t xml:space="preserve">zones.</w:t>
+      </w:r>
+    </w:p>
+    <w:p>
+      <w:pPr>
+        <w:pStyle w:val="SourceCode"/>
+      </w:pPr>
+      <w:r>
+        <w:rPr>
+          <w:rStyle w:val="CommentTok"/>
+        </w:rPr>
+        <w:t xml:space="preserve">"""</w:t>
+      </w:r>
+      <w:r>
+        <w:br/>
+      </w:r>
+      <w:r>
+        <w:rPr>
+          <w:rStyle w:val="CommentTok"/>
+        </w:rPr>
+        <w:t xml:space="preserve">volume_sum = 0.0</w:t>
+      </w:r>
+      <w:r>
+        <w:br/>
+      </w:r>
+      <w:r>
+        <w:rPr>
+          <w:rStyle w:val="CommentTok"/>
+        </w:rPr>
+        <w:t xml:space="preserve">for z in it.zone.list():</w:t>
+      </w:r>
+      <w:r>
+        <w:br/>
+      </w:r>
+      <w:r>
+        <w:rPr>
+          <w:rStyle w:val="CommentTok"/>
+        </w:rPr>
+        <w:t xml:space="preserve">  volume_sum += z.vol()</w:t>
+      </w:r>
+      <w:r>
+        <w:br/>
+      </w:r>
+      <w:r>
+        <w:rPr>
+          <w:rStyle w:val="CommentTok"/>
+        </w:rPr>
+        <w:t xml:space="preserve">"""</w:t>
+      </w:r>
+    </w:p>
+    <w:p>
+      <w:pPr>
+        <w:pStyle w:val="FirstParagraph"/>
+      </w:pPr>
+      <w:r>
+        <w:t xml:space="preserve">Check that the sum of the zone volumes is what we expect.</w:t>
+      </w:r>
+    </w:p>
+    <w:p>
+      <w:pPr>
+        <w:pStyle w:val="SourceCode"/>
+      </w:pPr>
+      <w:r>
+        <w:rPr>
+          <w:rStyle w:val="CommentTok"/>
+        </w:rPr>
+        <w:t xml:space="preserve">"""</w:t>
+      </w:r>
+      <w:r>
+        <w:br/>
+      </w:r>
+      <w:r>
+        <w:rPr>
+          <w:rStyle w:val="CommentTok"/>
+        </w:rPr>
+        <w:t xml:space="preserve">print volume_sum # outputs 1000.0</w:t>
+      </w:r>
+      <w:r>
+        <w:br/>
+      </w:r>
+      <w:r>
+        <w:rPr>
+          <w:rStyle w:val="CommentTok"/>
+        </w:rPr>
+        <w:t xml:space="preserve">print z.vol() * it.zone.count()</w:t>
+      </w:r>
+      <w:r>
+        <w:br/>
+      </w:r>
+      <w:r>
+        <w:rPr>
+          <w:rStyle w:val="CommentTok"/>
+        </w:rPr>
+        <w:t xml:space="preserve">assert volume_sum == z.vol() * it.zone.count() # outputs 1000.0</w:t>
+      </w:r>
+      <w:r>
+        <w:br/>
+      </w:r>
+      <w:r>
+        <w:rPr>
+          <w:rStyle w:val="CommentTok"/>
+        </w:rPr>
+        <w:t xml:space="preserve">"""</w:t>
+      </w:r>
+    </w:p>
+    <w:p>
+      <w:pPr>
+        <w:pStyle w:val="FirstParagraph"/>
+      </w:pPr>
+      <w:r>
+        <w:t xml:space="preserve">Let’s find a zone near the center of the model</w:t>
+      </w:r>
+    </w:p>
+    <w:p>
+      <w:pPr>
+        <w:pStyle w:val="SourceCode"/>
+      </w:pPr>
+      <w:r>
+        <w:rPr>
+          <w:rStyle w:val="CommentTok"/>
+        </w:rPr>
+        <w:t xml:space="preserve">"""</w:t>
+      </w:r>
+      <w:r>
+        <w:br/>
+      </w:r>
+      <w:r>
+        <w:rPr>
+          <w:rStyle w:val="CommentTok"/>
+        </w:rPr>
+        <w:t xml:space="preserve">z = it.zone.near ((5,5,5))</w:t>
+      </w:r>
+      <w:r>
+        <w:br/>
+      </w:r>
+      <w:r>
+        <w:rPr>
+          <w:rStyle w:val="CommentTok"/>
+        </w:rPr>
+        <w:t xml:space="preserve">#confirm position with pos method</w:t>
+      </w:r>
+      <w:r>
+        <w:br/>
+      </w:r>
+      <w:r>
+        <w:rPr>
+          <w:rStyle w:val="CommentTok"/>
+        </w:rPr>
+        <w:t xml:space="preserve">z.pos() # outputs vec3(( 4.500000e+00, 4.500000e+00, 4.500000e+00))</w:t>
+      </w:r>
+      <w:r>
+        <w:br/>
+      </w:r>
+      <w:r>
+        <w:rPr>
+          <w:rStyle w:val="CommentTok"/>
+        </w:rPr>
+        <w:t xml:space="preserve">"""</w:t>
+      </w:r>
+    </w:p>
     <w:bookmarkEnd w:id="21"/>
+    <w:bookmarkStart w:id="22" w:name="group-range"/>
+    <w:p>
+      <w:pPr>
+        <w:pStyle w:val="Heading2"/>
+      </w:pPr>
+      <w:r>
+        <w:rPr>
+          <w:rStyle w:val="SectionNumber"/>
+        </w:rPr>
+        <w:t xml:space="preserve">2.2</w:t>
+      </w:r>
+      <w:r>
+        <w:tab/>
+      </w:r>
+      <w:r>
+        <w:t xml:space="preserve">Group, Range</w:t>
+      </w:r>
+    </w:p>
+    <w:p>
+      <w:pPr>
+        <w:pStyle w:val="SourceCode"/>
+      </w:pPr>
+      <w:r>
+        <w:rPr>
+          <w:rStyle w:val="CommentTok"/>
+        </w:rPr>
+        <w:t xml:space="preserve">"""</w:t>
+      </w:r>
+      <w:r>
+        <w:br/>
+      </w:r>
+      <w:r>
+        <w:br/>
+      </w:r>
+      <w:r>
+        <w:rPr>
+          <w:rStyle w:val="CommentTok"/>
+        </w:rPr>
+        <w:t xml:space="preserve">"""</w:t>
+      </w:r>
+    </w:p>
     <w:bookmarkEnd w:id="22"/>
-    <w:bookmarkStart w:id="25" w:name="김경선"/>
-    <w:p>
-      <w:pPr>
-        <w:pStyle w:val="Heading2"/>
-      </w:pPr>
-      <w:r>
-        <w:rPr>
-          <w:rStyle w:val="SectionNumber"/>
-        </w:rPr>
-        <w:t xml:space="preserve">1.2</w:t>
-      </w:r>
-      <w:r>
-        <w:tab/>
-      </w:r>
-      <w:r>
-        <w:t xml:space="preserve">김경선</w:t>
-      </w:r>
-    </w:p>
-    <w:bookmarkStart w:id="24" w:name="section-2"/>
-    <w:p>
-      <w:pPr>
-        <w:pStyle w:val="Heading3"/>
-      </w:pPr>
-      <w:r>
-        <w:rPr>
-          <w:rStyle w:val="SectionNumber"/>
-        </w:rPr>
-        <w:t xml:space="preserve">1.2.1</w:t>
-      </w:r>
-      <w:r>
-        <w:tab/>
-      </w:r>
-    </w:p>
-    <w:bookmarkStart w:id="23" w:name="section-3"/>
-    <w:p>
-      <w:pPr>
-        <w:pStyle w:val="Heading4"/>
-      </w:pPr>
-      <w:r>
-        <w:rPr>
-          <w:rStyle w:val="SectionNumber"/>
-        </w:rPr>
-        <w:t xml:space="preserve">1.2.1.1</w:t>
-      </w:r>
-      <w:r>
-        <w:tab/>
+    <w:bookmarkStart w:id="23" w:name="constitutive-model"/>
+    <w:p>
+      <w:pPr>
+        <w:pStyle w:val="Heading2"/>
+      </w:pPr>
+      <w:r>
+        <w:rPr>
+          <w:rStyle w:val="SectionNumber"/>
+        </w:rPr>
+        <w:t xml:space="preserve">2.3</w:t>
+      </w:r>
+      <w:r>
+        <w:tab/>
+      </w:r>
+      <w:r>
+        <w:t xml:space="preserve">Constitutive Model</w:t>
       </w:r>
     </w:p>
     <w:bookmarkEnd w:id="23"/>
+    <w:bookmarkStart w:id="24" w:name="b.c.-and-i.c."/>
+    <w:p>
+      <w:pPr>
+        <w:pStyle w:val="Heading2"/>
+      </w:pPr>
+      <w:r>
+        <w:rPr>
+          <w:rStyle w:val="SectionNumber"/>
+        </w:rPr>
+        <w:t xml:space="preserve">2.4</w:t>
+      </w:r>
+      <w:r>
+        <w:tab/>
+      </w:r>
+      <w:r>
+        <w:t xml:space="preserve">B.C. and I.C.</w:t>
+      </w:r>
+    </w:p>
     <w:bookmarkEnd w:id="24"/>
+    <w:bookmarkStart w:id="25" w:name="step-to-equilibrium"/>
+    <w:p>
+      <w:pPr>
+        <w:pStyle w:val="Heading2"/>
+      </w:pPr>
+      <w:r>
+        <w:rPr>
+          <w:rStyle w:val="SectionNumber"/>
+        </w:rPr>
+        <w:t xml:space="preserve">2.5</w:t>
+      </w:r>
+      <w:r>
+        <w:tab/>
+      </w:r>
+      <w:r>
+        <w:t xml:space="preserve">Step to Equilibrium</w:t>
+      </w:r>
+    </w:p>
     <w:bookmarkEnd w:id="25"/>
-    <w:bookmarkStart w:id="28" w:name="한재인"/>
-    <w:p>
-      <w:pPr>
-        <w:pStyle w:val="Heading2"/>
-      </w:pPr>
-      <w:r>
-        <w:rPr>
-          <w:rStyle w:val="SectionNumber"/>
-        </w:rPr>
-        <w:t xml:space="preserve">1.3</w:t>
-      </w:r>
-      <w:r>
-        <w:tab/>
-      </w:r>
-      <w:r>
-        <w:t xml:space="preserve">한재인</w:t>
-      </w:r>
-    </w:p>
-    <w:bookmarkStart w:id="27" w:name="section-4"/>
-    <w:p>
-      <w:pPr>
-        <w:pStyle w:val="Heading3"/>
-      </w:pPr>
-      <w:r>
-        <w:rPr>
-          <w:rStyle w:val="SectionNumber"/>
-        </w:rPr>
-        <w:t xml:space="preserve">1.3.1</w:t>
-      </w:r>
-      <w:r>
-        <w:tab/>
-      </w:r>
-    </w:p>
-    <w:bookmarkStart w:id="26" w:name="section-5"/>
-    <w:p>
-      <w:pPr>
-        <w:pStyle w:val="Heading4"/>
-      </w:pPr>
-      <w:r>
-        <w:rPr>
-          <w:rStyle w:val="SectionNumber"/>
-        </w:rPr>
-        <w:t xml:space="preserve">1.3.1.1</w:t>
-      </w:r>
-      <w:r>
-        <w:tab/>
+    <w:bookmarkStart w:id="26" w:name="support-structure-restore"/>
+    <w:p>
+      <w:pPr>
+        <w:pStyle w:val="Heading2"/>
+      </w:pPr>
+      <w:r>
+        <w:rPr>
+          <w:rStyle w:val="SectionNumber"/>
+        </w:rPr>
+        <w:t xml:space="preserve">2.6</w:t>
+      </w:r>
+      <w:r>
+        <w:tab/>
+      </w:r>
+      <w:r>
+        <w:t xml:space="preserve">Support, Structure, Restore</w:t>
       </w:r>
     </w:p>
     <w:bookmarkEnd w:id="26"/>
+    <w:bookmarkStart w:id="27" w:name="plot"/>
+    <w:p>
+      <w:pPr>
+        <w:pStyle w:val="Heading2"/>
+      </w:pPr>
+      <w:r>
+        <w:rPr>
+          <w:rStyle w:val="SectionNumber"/>
+        </w:rPr>
+        <w:t xml:space="preserve">2.7</w:t>
+      </w:r>
+      <w:r>
+        <w:tab/>
+      </w:r>
+      <w:r>
+        <w:t xml:space="preserve">Plot</w:t>
+      </w:r>
+    </w:p>
+    <w:p>
+      <w:r>
+        <w:br w:type="page"/>
+      </w:r>
+    </w:p>
     <w:bookmarkEnd w:id="27"/>
     <w:bookmarkEnd w:id="28"/>
+    <w:bookmarkStart w:id="36" w:name="illustrative-model-mechanics-of-flac3d"/>
+    <w:p>
+      <w:pPr>
+        <w:pStyle w:val="Heading1"/>
+      </w:pPr>
+      <w:r>
+        <w:rPr>
+          <w:rStyle w:val="SectionNumber"/>
+        </w:rPr>
+        <w:t xml:space="preserve">3</w:t>
+      </w:r>
+      <w:r>
+        <w:tab/>
+      </w:r>
+      <w:r>
+        <w:t xml:space="preserve">Illustrative Model – Mechanics of</w:t>
+      </w:r>
+      <w:r>
+        <w:t xml:space="preserve"> </w:t>
+      </w:r>
+      <w:r>
+        <w:rPr>
+          <w:rStyle w:val="VerbatimChar"/>
+        </w:rPr>
+        <w:t xml:space="preserve">FLAC3D</w:t>
+      </w:r>
+    </w:p>
+    <w:bookmarkStart w:id="29" w:name="geometry-grid-zone-1"/>
+    <w:p>
+      <w:pPr>
+        <w:pStyle w:val="Heading2"/>
+      </w:pPr>
+      <w:r>
+        <w:rPr>
+          <w:rStyle w:val="SectionNumber"/>
+        </w:rPr>
+        <w:t xml:space="preserve">3.1</w:t>
+      </w:r>
+      <w:r>
+        <w:tab/>
+      </w:r>
+      <w:r>
+        <w:t xml:space="preserve">Geometry, Grid, Zone</w:t>
+      </w:r>
+    </w:p>
     <w:bookmarkEnd w:id="29"/>
-    <w:bookmarkStart w:id="39" w:name="주간-진행사항-상세"/>
+    <w:bookmarkStart w:id="30" w:name="group-range-1"/>
+    <w:p>
+      <w:pPr>
+        <w:pStyle w:val="Heading2"/>
+      </w:pPr>
+      <w:r>
+        <w:rPr>
+          <w:rStyle w:val="SectionNumber"/>
+        </w:rPr>
+        <w:t xml:space="preserve">3.2</w:t>
+      </w:r>
+      <w:r>
+        <w:tab/>
+      </w:r>
+      <w:r>
+        <w:t xml:space="preserve">Group, Range</w:t>
+      </w:r>
+    </w:p>
+    <w:bookmarkEnd w:id="30"/>
+    <w:bookmarkStart w:id="31" w:name="constitutive-model-1"/>
+    <w:p>
+      <w:pPr>
+        <w:pStyle w:val="Heading2"/>
+      </w:pPr>
+      <w:r>
+        <w:rPr>
+          <w:rStyle w:val="SectionNumber"/>
+        </w:rPr>
+        <w:t xml:space="preserve">3.3</w:t>
+      </w:r>
+      <w:r>
+        <w:tab/>
+      </w:r>
+      <w:r>
+        <w:t xml:space="preserve">Constitutive Model</w:t>
+      </w:r>
+    </w:p>
+    <w:bookmarkEnd w:id="31"/>
+    <w:bookmarkStart w:id="32" w:name="b.c.-and-i.c.-1"/>
+    <w:p>
+      <w:pPr>
+        <w:pStyle w:val="Heading2"/>
+      </w:pPr>
+      <w:r>
+        <w:rPr>
+          <w:rStyle w:val="SectionNumber"/>
+        </w:rPr>
+        <w:t xml:space="preserve">3.4</w:t>
+      </w:r>
+      <w:r>
+        <w:tab/>
+      </w:r>
+      <w:r>
+        <w:t xml:space="preserve">B.C. and I.C.</w:t>
+      </w:r>
+    </w:p>
+    <w:bookmarkEnd w:id="32"/>
+    <w:bookmarkStart w:id="33" w:name="step-to-equilibrium-1"/>
+    <w:p>
+      <w:pPr>
+        <w:pStyle w:val="Heading2"/>
+      </w:pPr>
+      <w:r>
+        <w:rPr>
+          <w:rStyle w:val="SectionNumber"/>
+        </w:rPr>
+        <w:t xml:space="preserve">3.5</w:t>
+      </w:r>
+      <w:r>
+        <w:tab/>
+      </w:r>
+      <w:r>
+        <w:t xml:space="preserve">Step to Equilibrium</w:t>
+      </w:r>
+    </w:p>
+    <w:bookmarkEnd w:id="33"/>
+    <w:bookmarkStart w:id="34" w:name="support-structure-restore-1"/>
+    <w:p>
+      <w:pPr>
+        <w:pStyle w:val="Heading2"/>
+      </w:pPr>
+      <w:r>
+        <w:rPr>
+          <w:rStyle w:val="SectionNumber"/>
+        </w:rPr>
+        <w:t xml:space="preserve">3.6</w:t>
+      </w:r>
+      <w:r>
+        <w:tab/>
+      </w:r>
+      <w:r>
+        <w:t xml:space="preserve">Support, Structure, Restore</w:t>
+      </w:r>
+    </w:p>
+    <w:bookmarkEnd w:id="34"/>
+    <w:bookmarkStart w:id="35" w:name="plot-1"/>
+    <w:p>
+      <w:pPr>
+        <w:pStyle w:val="Heading2"/>
+      </w:pPr>
+      <w:r>
+        <w:rPr>
+          <w:rStyle w:val="SectionNumber"/>
+        </w:rPr>
+        <w:t xml:space="preserve">3.7</w:t>
+      </w:r>
+      <w:r>
+        <w:tab/>
+      </w:r>
+      <w:r>
+        <w:t xml:space="preserve">Plot</w:t>
+      </w:r>
+    </w:p>
+    <w:p>
+      <w:r>
+        <w:br w:type="page"/>
+      </w:r>
+    </w:p>
+    <w:bookmarkEnd w:id="35"/>
+    <w:bookmarkEnd w:id="36"/>
+    <w:bookmarkStart w:id="44" w:name="X4339832dee0242792cc7a54168c90f0d2e55e91"/>
     <w:p>
       <w:pPr>
         <w:pStyle w:val="Heading1"/>
@@ -266,341 +1019,306 @@
         <w:rPr>
           <w:rStyle w:val="SectionNumber"/>
         </w:rPr>
-        <w:t xml:space="preserve">2</w:t>
-      </w:r>
-      <w:r>
-        <w:tab/>
-      </w:r>
-      <w:r>
-        <w:t xml:space="preserve">주간 진행사항 (상세)</w:t>
-      </w:r>
-    </w:p>
-    <w:bookmarkStart w:id="32" w:name="구교영-1"/>
-    <w:p>
-      <w:pPr>
-        <w:pStyle w:val="Heading2"/>
-      </w:pPr>
-      <w:r>
-        <w:rPr>
-          <w:rStyle w:val="SectionNumber"/>
-        </w:rPr>
-        <w:t xml:space="preserve">2.1</w:t>
-      </w:r>
-      <w:r>
-        <w:tab/>
-      </w:r>
-      <w:r>
-        <w:t xml:space="preserve">구교영</w:t>
-      </w:r>
-    </w:p>
-    <w:bookmarkStart w:id="31" w:name="section-6"/>
-    <w:p>
-      <w:pPr>
-        <w:pStyle w:val="Heading3"/>
-      </w:pPr>
-      <w:r>
-        <w:rPr>
-          <w:rStyle w:val="SectionNumber"/>
-        </w:rPr>
-        <w:t xml:space="preserve">2.1.1</w:t>
-      </w:r>
-      <w:r>
-        <w:tab/>
-      </w:r>
-    </w:p>
-    <w:bookmarkStart w:id="30" w:name="section-7"/>
-    <w:p>
-      <w:pPr>
-        <w:pStyle w:val="Heading4"/>
-      </w:pPr>
-      <w:r>
-        <w:rPr>
-          <w:rStyle w:val="SectionNumber"/>
-        </w:rPr>
-        <w:t xml:space="preserve">2.1.1.1</w:t>
-      </w:r>
-      <w:r>
-        <w:tab/>
-      </w:r>
-    </w:p>
-    <w:bookmarkEnd w:id="30"/>
-    <w:bookmarkEnd w:id="31"/>
-    <w:bookmarkEnd w:id="32"/>
-    <w:bookmarkStart w:id="35" w:name="김경선-1"/>
-    <w:p>
-      <w:pPr>
-        <w:pStyle w:val="Heading2"/>
-      </w:pPr>
-      <w:r>
-        <w:rPr>
-          <w:rStyle w:val="SectionNumber"/>
-        </w:rPr>
-        <w:t xml:space="preserve">2.2</w:t>
-      </w:r>
-      <w:r>
-        <w:tab/>
-      </w:r>
-      <w:r>
-        <w:t xml:space="preserve">김경선</w:t>
-      </w:r>
-    </w:p>
-    <w:bookmarkStart w:id="34" w:name="section-8"/>
-    <w:p>
-      <w:pPr>
-        <w:pStyle w:val="Heading3"/>
-      </w:pPr>
-      <w:r>
-        <w:rPr>
-          <w:rStyle w:val="SectionNumber"/>
-        </w:rPr>
-        <w:t xml:space="preserve">2.2.1</w:t>
-      </w:r>
-      <w:r>
-        <w:tab/>
-      </w:r>
-    </w:p>
-    <w:bookmarkStart w:id="33" w:name="section-9"/>
-    <w:p>
-      <w:pPr>
-        <w:pStyle w:val="Heading4"/>
-      </w:pPr>
-      <w:r>
-        <w:rPr>
-          <w:rStyle w:val="SectionNumber"/>
-        </w:rPr>
-        <w:t xml:space="preserve">2.2.1.1</w:t>
-      </w:r>
-      <w:r>
-        <w:tab/>
-      </w:r>
-    </w:p>
-    <w:bookmarkEnd w:id="33"/>
-    <w:bookmarkEnd w:id="34"/>
-    <w:bookmarkEnd w:id="35"/>
-    <w:bookmarkStart w:id="38" w:name="한재인-1"/>
-    <w:p>
-      <w:pPr>
-        <w:pStyle w:val="Heading2"/>
-      </w:pPr>
-      <w:r>
-        <w:rPr>
-          <w:rStyle w:val="SectionNumber"/>
-        </w:rPr>
-        <w:t xml:space="preserve">2.3</w:t>
-      </w:r>
-      <w:r>
-        <w:tab/>
-      </w:r>
-      <w:r>
-        <w:t xml:space="preserve">한재인</w:t>
-      </w:r>
-    </w:p>
-    <w:bookmarkStart w:id="37" w:name="section-10"/>
-    <w:p>
-      <w:pPr>
-        <w:pStyle w:val="Heading3"/>
-      </w:pPr>
-      <w:r>
-        <w:rPr>
-          <w:rStyle w:val="SectionNumber"/>
-        </w:rPr>
-        <w:t xml:space="preserve">2.3.1</w:t>
-      </w:r>
-      <w:r>
-        <w:tab/>
-      </w:r>
-    </w:p>
-    <w:bookmarkStart w:id="36" w:name="section-11"/>
-    <w:p>
-      <w:pPr>
-        <w:pStyle w:val="Heading4"/>
-      </w:pPr>
-      <w:r>
-        <w:rPr>
-          <w:rStyle w:val="SectionNumber"/>
-        </w:rPr>
-        <w:t xml:space="preserve">2.3.1.1</w:t>
-      </w:r>
-      <w:r>
-        <w:tab/>
-      </w:r>
-    </w:p>
-    <w:bookmarkEnd w:id="36"/>
+        <w:t xml:space="preserve">4</w:t>
+      </w:r>
+      <w:r>
+        <w:tab/>
+      </w:r>
+      <w:r>
+        <w:t xml:space="preserve">Axial and Lateral Loading of a Concrete Pile</w:t>
+      </w:r>
+    </w:p>
+    <w:bookmarkStart w:id="37" w:name="geometry-grid-zone-2"/>
+    <w:p>
+      <w:pPr>
+        <w:pStyle w:val="Heading2"/>
+      </w:pPr>
+      <w:r>
+        <w:rPr>
+          <w:rStyle w:val="SectionNumber"/>
+        </w:rPr>
+        <w:t xml:space="preserve">4.1</w:t>
+      </w:r>
+      <w:r>
+        <w:tab/>
+      </w:r>
+      <w:r>
+        <w:t xml:space="preserve">Geometry, Grid, Zone</w:t>
+      </w:r>
+    </w:p>
     <w:bookmarkEnd w:id="37"/>
+    <w:bookmarkStart w:id="38" w:name="group-range-2"/>
+    <w:p>
+      <w:pPr>
+        <w:pStyle w:val="Heading2"/>
+      </w:pPr>
+      <w:r>
+        <w:rPr>
+          <w:rStyle w:val="SectionNumber"/>
+        </w:rPr>
+        <w:t xml:space="preserve">4.2</w:t>
+      </w:r>
+      <w:r>
+        <w:tab/>
+      </w:r>
+      <w:r>
+        <w:t xml:space="preserve">Group, Range</w:t>
+      </w:r>
+    </w:p>
     <w:bookmarkEnd w:id="38"/>
+    <w:bookmarkStart w:id="39" w:name="constitutive-model-2"/>
+    <w:p>
+      <w:pPr>
+        <w:pStyle w:val="Heading2"/>
+      </w:pPr>
+      <w:r>
+        <w:rPr>
+          <w:rStyle w:val="SectionNumber"/>
+        </w:rPr>
+        <w:t xml:space="preserve">4.3</w:t>
+      </w:r>
+      <w:r>
+        <w:tab/>
+      </w:r>
+      <w:r>
+        <w:t xml:space="preserve">Constitutive Model</w:t>
+      </w:r>
+    </w:p>
     <w:bookmarkEnd w:id="39"/>
-    <w:bookmarkStart w:id="49" w:name="다음주-진행-예정사항"/>
-    <w:p>
-      <w:pPr>
-        <w:pStyle w:val="Heading1"/>
-      </w:pPr>
-      <w:r>
-        <w:rPr>
-          <w:rStyle w:val="SectionNumber"/>
-        </w:rPr>
-        <w:t xml:space="preserve">3</w:t>
-      </w:r>
-      <w:r>
-        <w:tab/>
-      </w:r>
-      <w:r>
-        <w:t xml:space="preserve">다음주 진행 예정사항</w:t>
-      </w:r>
-    </w:p>
-    <w:bookmarkStart w:id="42" w:name="구교영-2"/>
-    <w:p>
-      <w:pPr>
-        <w:pStyle w:val="Heading2"/>
-      </w:pPr>
-      <w:r>
-        <w:rPr>
-          <w:rStyle w:val="SectionNumber"/>
-        </w:rPr>
-        <w:t xml:space="preserve">3.1</w:t>
-      </w:r>
-      <w:r>
-        <w:tab/>
-      </w:r>
-      <w:r>
-        <w:t xml:space="preserve">구교영</w:t>
-      </w:r>
-    </w:p>
-    <w:bookmarkStart w:id="41" w:name="section-12"/>
-    <w:p>
-      <w:pPr>
-        <w:pStyle w:val="Heading3"/>
-      </w:pPr>
-      <w:r>
-        <w:rPr>
-          <w:rStyle w:val="SectionNumber"/>
-        </w:rPr>
-        <w:t xml:space="preserve">3.1.1</w:t>
-      </w:r>
-      <w:r>
-        <w:tab/>
-      </w:r>
-    </w:p>
-    <w:bookmarkStart w:id="40" w:name="section-13"/>
-    <w:p>
-      <w:pPr>
-        <w:pStyle w:val="Heading4"/>
-      </w:pPr>
-      <w:r>
-        <w:rPr>
-          <w:rStyle w:val="SectionNumber"/>
-        </w:rPr>
-        <w:t xml:space="preserve">3.1.1.1</w:t>
-      </w:r>
-      <w:r>
-        <w:tab/>
+    <w:bookmarkStart w:id="40" w:name="b.c.-and-i.c.-2"/>
+    <w:p>
+      <w:pPr>
+        <w:pStyle w:val="Heading2"/>
+      </w:pPr>
+      <w:r>
+        <w:rPr>
+          <w:rStyle w:val="SectionNumber"/>
+        </w:rPr>
+        <w:t xml:space="preserve">4.4</w:t>
+      </w:r>
+      <w:r>
+        <w:tab/>
+      </w:r>
+      <w:r>
+        <w:t xml:space="preserve">B.C. and I.C.</w:t>
       </w:r>
     </w:p>
     <w:bookmarkEnd w:id="40"/>
+    <w:bookmarkStart w:id="41" w:name="step-to-equilibrium-2"/>
+    <w:p>
+      <w:pPr>
+        <w:pStyle w:val="Heading2"/>
+      </w:pPr>
+      <w:r>
+        <w:rPr>
+          <w:rStyle w:val="SectionNumber"/>
+        </w:rPr>
+        <w:t xml:space="preserve">4.5</w:t>
+      </w:r>
+      <w:r>
+        <w:tab/>
+      </w:r>
+      <w:r>
+        <w:t xml:space="preserve">Step to Equilibrium</w:t>
+      </w:r>
+    </w:p>
     <w:bookmarkEnd w:id="41"/>
+    <w:bookmarkStart w:id="42" w:name="support-structure-restore-2"/>
+    <w:p>
+      <w:pPr>
+        <w:pStyle w:val="Heading2"/>
+      </w:pPr>
+      <w:r>
+        <w:rPr>
+          <w:rStyle w:val="SectionNumber"/>
+        </w:rPr>
+        <w:t xml:space="preserve">4.6</w:t>
+      </w:r>
+      <w:r>
+        <w:tab/>
+      </w:r>
+      <w:r>
+        <w:t xml:space="preserve">Support, Structure, Restore</w:t>
+      </w:r>
+    </w:p>
     <w:bookmarkEnd w:id="42"/>
-    <w:bookmarkStart w:id="45" w:name="김경선-2"/>
-    <w:p>
-      <w:pPr>
-        <w:pStyle w:val="Heading2"/>
-      </w:pPr>
-      <w:r>
-        <w:rPr>
-          <w:rStyle w:val="SectionNumber"/>
-        </w:rPr>
-        <w:t xml:space="preserve">3.2</w:t>
-      </w:r>
-      <w:r>
-        <w:tab/>
-      </w:r>
-      <w:r>
-        <w:t xml:space="preserve">김경선</w:t>
-      </w:r>
-    </w:p>
-    <w:bookmarkStart w:id="44" w:name="section-14"/>
-    <w:p>
-      <w:pPr>
-        <w:pStyle w:val="Heading3"/>
-      </w:pPr>
-      <w:r>
-        <w:rPr>
-          <w:rStyle w:val="SectionNumber"/>
-        </w:rPr>
-        <w:t xml:space="preserve">3.2.1</w:t>
-      </w:r>
-      <w:r>
-        <w:tab/>
-      </w:r>
-    </w:p>
-    <w:bookmarkStart w:id="43" w:name="section-15"/>
-    <w:p>
-      <w:pPr>
-        <w:pStyle w:val="Heading4"/>
-      </w:pPr>
-      <w:r>
-        <w:rPr>
-          <w:rStyle w:val="SectionNumber"/>
-        </w:rPr>
-        <w:t xml:space="preserve">3.2.1.1</w:t>
-      </w:r>
-      <w:r>
-        <w:tab/>
+    <w:bookmarkStart w:id="43" w:name="plot-2"/>
+    <w:p>
+      <w:pPr>
+        <w:pStyle w:val="Heading2"/>
+      </w:pPr>
+      <w:r>
+        <w:rPr>
+          <w:rStyle w:val="SectionNumber"/>
+        </w:rPr>
+        <w:t xml:space="preserve">4.7</w:t>
+      </w:r>
+      <w:r>
+        <w:tab/>
+      </w:r>
+      <w:r>
+        <w:t xml:space="preserve">Plot</w:t>
+      </w:r>
+    </w:p>
+    <w:p>
+      <w:r>
+        <w:br w:type="page"/>
       </w:r>
     </w:p>
     <w:bookmarkEnd w:id="43"/>
     <w:bookmarkEnd w:id="44"/>
+    <w:bookmarkStart w:id="52" w:name="X1b48cee3968bde82a6111c3f9480fe43ab202fd"/>
+    <w:p>
+      <w:pPr>
+        <w:pStyle w:val="Heading1"/>
+      </w:pPr>
+      <w:r>
+        <w:rPr>
+          <w:rStyle w:val="SectionNumber"/>
+        </w:rPr>
+        <w:t xml:space="preserve">5</w:t>
+      </w:r>
+      <w:r>
+        <w:tab/>
+      </w:r>
+      <w:r>
+        <w:t xml:space="preserve">Smooth Circular Footing on an Associated Mohr-Coulomb Material</w:t>
+      </w:r>
+    </w:p>
+    <w:bookmarkStart w:id="45" w:name="geometry-grid-zone-3"/>
+    <w:p>
+      <w:pPr>
+        <w:pStyle w:val="Heading2"/>
+      </w:pPr>
+      <w:r>
+        <w:rPr>
+          <w:rStyle w:val="SectionNumber"/>
+        </w:rPr>
+        <w:t xml:space="preserve">5.1</w:t>
+      </w:r>
+      <w:r>
+        <w:tab/>
+      </w:r>
+      <w:r>
+        <w:t xml:space="preserve">Geometry, Grid, Zone</w:t>
+      </w:r>
+    </w:p>
     <w:bookmarkEnd w:id="45"/>
-    <w:bookmarkStart w:id="48" w:name="한재인-2"/>
-    <w:p>
-      <w:pPr>
-        <w:pStyle w:val="Heading2"/>
-      </w:pPr>
-      <w:r>
-        <w:rPr>
-          <w:rStyle w:val="SectionNumber"/>
-        </w:rPr>
-        <w:t xml:space="preserve">3.3</w:t>
-      </w:r>
-      <w:r>
-        <w:tab/>
-      </w:r>
-      <w:r>
-        <w:t xml:space="preserve">한재인</w:t>
-      </w:r>
-    </w:p>
-    <w:bookmarkStart w:id="47" w:name="section-16"/>
-    <w:p>
-      <w:pPr>
-        <w:pStyle w:val="Heading3"/>
-      </w:pPr>
-      <w:r>
-        <w:rPr>
-          <w:rStyle w:val="SectionNumber"/>
-        </w:rPr>
-        <w:t xml:space="preserve">3.3.1</w:t>
-      </w:r>
-      <w:r>
-        <w:tab/>
-      </w:r>
-    </w:p>
-    <w:bookmarkStart w:id="46" w:name="section-17"/>
-    <w:p>
-      <w:pPr>
-        <w:pStyle w:val="Heading4"/>
-      </w:pPr>
-      <w:r>
-        <w:rPr>
-          <w:rStyle w:val="SectionNumber"/>
-        </w:rPr>
-        <w:t xml:space="preserve">3.3.1.1</w:t>
-      </w:r>
-      <w:r>
-        <w:tab/>
+    <w:bookmarkStart w:id="46" w:name="group-range-3"/>
+    <w:p>
+      <w:pPr>
+        <w:pStyle w:val="Heading2"/>
+      </w:pPr>
+      <w:r>
+        <w:rPr>
+          <w:rStyle w:val="SectionNumber"/>
+        </w:rPr>
+        <w:t xml:space="preserve">5.2</w:t>
+      </w:r>
+      <w:r>
+        <w:tab/>
+      </w:r>
+      <w:r>
+        <w:t xml:space="preserve">Group, Range</w:t>
       </w:r>
     </w:p>
     <w:bookmarkEnd w:id="46"/>
+    <w:bookmarkStart w:id="47" w:name="constitutive-model-3"/>
+    <w:p>
+      <w:pPr>
+        <w:pStyle w:val="Heading2"/>
+      </w:pPr>
+      <w:r>
+        <w:rPr>
+          <w:rStyle w:val="SectionNumber"/>
+        </w:rPr>
+        <w:t xml:space="preserve">5.3</w:t>
+      </w:r>
+      <w:r>
+        <w:tab/>
+      </w:r>
+      <w:r>
+        <w:t xml:space="preserve">Constitutive Model</w:t>
+      </w:r>
+    </w:p>
     <w:bookmarkEnd w:id="47"/>
+    <w:bookmarkStart w:id="48" w:name="b.c.-and-i.c.-3"/>
+    <w:p>
+      <w:pPr>
+        <w:pStyle w:val="Heading2"/>
+      </w:pPr>
+      <w:r>
+        <w:rPr>
+          <w:rStyle w:val="SectionNumber"/>
+        </w:rPr>
+        <w:t xml:space="preserve">5.4</w:t>
+      </w:r>
+      <w:r>
+        <w:tab/>
+      </w:r>
+      <w:r>
+        <w:t xml:space="preserve">B.C. and I.C.</w:t>
+      </w:r>
+    </w:p>
     <w:bookmarkEnd w:id="48"/>
+    <w:bookmarkStart w:id="49" w:name="step-to-equilibrium-3"/>
+    <w:p>
+      <w:pPr>
+        <w:pStyle w:val="Heading2"/>
+      </w:pPr>
+      <w:r>
+        <w:rPr>
+          <w:rStyle w:val="SectionNumber"/>
+        </w:rPr>
+        <w:t xml:space="preserve">5.5</w:t>
+      </w:r>
+      <w:r>
+        <w:tab/>
+      </w:r>
+      <w:r>
+        <w:t xml:space="preserve">Step to Equilibrium</w:t>
+      </w:r>
+    </w:p>
     <w:bookmarkEnd w:id="49"/>
+    <w:bookmarkStart w:id="50" w:name="support-structure-restore-3"/>
+    <w:p>
+      <w:pPr>
+        <w:pStyle w:val="Heading2"/>
+      </w:pPr>
+      <w:r>
+        <w:rPr>
+          <w:rStyle w:val="SectionNumber"/>
+        </w:rPr>
+        <w:t xml:space="preserve">5.6</w:t>
+      </w:r>
+      <w:r>
+        <w:tab/>
+      </w:r>
+      <w:r>
+        <w:t xml:space="preserve">Support, Structure, Restore</w:t>
+      </w:r>
+    </w:p>
+    <w:bookmarkEnd w:id="50"/>
+    <w:bookmarkStart w:id="51" w:name="plot-3"/>
+    <w:p>
+      <w:pPr>
+        <w:pStyle w:val="Heading2"/>
+      </w:pPr>
+      <w:r>
+        <w:rPr>
+          <w:rStyle w:val="SectionNumber"/>
+        </w:rPr>
+        <w:t xml:space="preserve">5.7</w:t>
+      </w:r>
+      <w:r>
+        <w:tab/>
+      </w:r>
+      <w:r>
+        <w:t xml:space="preserve">Plot</w:t>
+      </w:r>
+    </w:p>
+    <w:bookmarkEnd w:id="51"/>
+    <w:bookmarkEnd w:id="52"/>
     <w:sectPr/>
   </w:body>
 </w:document>

</xml_diff>

<commit_message>
flaot problem need be fixed 9.14
</commit_message>
<xml_diff>
--- a/_main.docx
+++ b/_main.docx
@@ -76,7 +76,7 @@
         <w:br w:type="page"/>
       </w:r>
     </w:p>
-    <w:bookmarkStart w:id="28" w:name="kaist-centrifuge-model"/>
+    <w:bookmarkStart w:id="29" w:name="kaist-centrifuge-model"/>
     <w:p>
       <w:pPr>
         <w:pStyle w:val="Heading1"/>
@@ -94,7 +94,7 @@
         <w:t xml:space="preserve">KAIST Centrifuge Model</w:t>
       </w:r>
     </w:p>
-    <w:bookmarkStart w:id="20" w:name="grid-generation"/>
+    <w:bookmarkStart w:id="21" w:name="grid-generation"/>
     <w:p>
       <w:pPr>
         <w:pStyle w:val="Heading2"/>
@@ -1188,8 +1188,55 @@
         <w:t xml:space="preserve">)</w:t>
       </w:r>
     </w:p>
-    <w:bookmarkEnd w:id="20"/>
-    <w:bookmarkStart w:id="21" w:name="groups"/>
+    <w:p>
+      <w:pPr>
+        <w:pStyle w:val="FirstParagraph"/>
+      </w:pPr>
+      <w:r>
+        <w:drawing>
+          <wp:inline>
+            <wp:extent cx="5334000" cy="3666586"/>
+            <wp:effectExtent b="0" l="0" r="0" t="0"/>
+            <wp:docPr descr="" title="" id="1" name="Picture"/>
+            <a:graphic>
+              <a:graphicData uri="http://schemas.openxmlformats.org/drawingml/2006/picture">
+                <pic:pic>
+                  <pic:nvPicPr>
+                    <pic:cNvPr descr="myfigureeeeee/radialbrick.PNG" id="0" name="Picture"/>
+                    <pic:cNvPicPr>
+                      <a:picLocks noChangeArrowheads="1" noChangeAspect="1"/>
+                    </pic:cNvPicPr>
+                  </pic:nvPicPr>
+                  <pic:blipFill>
+                    <a:blip r:embed="rId20"/>
+                    <a:stretch>
+                      <a:fillRect/>
+                    </a:stretch>
+                  </pic:blipFill>
+                  <pic:spPr bwMode="auto">
+                    <a:xfrm>
+                      <a:off x="0" y="0"/>
+                      <a:ext cx="5334000" cy="3666586"/>
+                    </a:xfrm>
+                    <a:prstGeom prst="rect">
+                      <a:avLst/>
+                    </a:prstGeom>
+                    <a:noFill/>
+                    <a:ln w="9525">
+                      <a:noFill/>
+                      <a:headEnd/>
+                      <a:tailEnd/>
+                    </a:ln>
+                  </pic:spPr>
+                </pic:pic>
+              </a:graphicData>
+            </a:graphic>
+          </wp:inline>
+        </w:drawing>
+      </w:r>
+    </w:p>
+    <w:bookmarkEnd w:id="21"/>
+    <w:bookmarkStart w:id="22" w:name="groups"/>
     <w:p>
       <w:pPr>
         <w:pStyle w:val="Heading2"/>
@@ -1207,8 +1254,8 @@
         <w:t xml:space="preserve">Groups</w:t>
       </w:r>
     </w:p>
-    <w:bookmarkEnd w:id="21"/>
-    <w:bookmarkStart w:id="22" w:name="properties"/>
+    <w:bookmarkEnd w:id="22"/>
+    <w:bookmarkStart w:id="23" w:name="properties"/>
     <w:p>
       <w:pPr>
         <w:pStyle w:val="Heading2"/>
@@ -1226,8 +1273,8 @@
         <w:t xml:space="preserve">Properties</w:t>
       </w:r>
     </w:p>
-    <w:bookmarkEnd w:id="22"/>
-    <w:bookmarkStart w:id="23" w:name="elements"/>
+    <w:bookmarkEnd w:id="23"/>
+    <w:bookmarkStart w:id="24" w:name="elements"/>
     <w:p>
       <w:pPr>
         <w:pStyle w:val="Heading2"/>
@@ -1245,8 +1292,8 @@
         <w:t xml:space="preserve">Elements</w:t>
       </w:r>
     </w:p>
-    <w:bookmarkEnd w:id="23"/>
-    <w:bookmarkStart w:id="24" w:name="b.c.-and-i.c."/>
+    <w:bookmarkEnd w:id="24"/>
+    <w:bookmarkStart w:id="25" w:name="b.c.-and-i.c."/>
     <w:p>
       <w:pPr>
         <w:pStyle w:val="Heading2"/>
@@ -1264,8 +1311,8 @@
         <w:t xml:space="preserve">B.C. and I.C.</w:t>
       </w:r>
     </w:p>
-    <w:bookmarkEnd w:id="24"/>
-    <w:bookmarkStart w:id="25" w:name="initial-equilibrium"/>
+    <w:bookmarkEnd w:id="25"/>
+    <w:bookmarkStart w:id="26" w:name="initial-equilibrium"/>
     <w:p>
       <w:pPr>
         <w:pStyle w:val="Heading2"/>
@@ -1283,8 +1330,8 @@
         <w:t xml:space="preserve">Initial Equilibrium</w:t>
       </w:r>
     </w:p>
-    <w:bookmarkEnd w:id="25"/>
-    <w:bookmarkStart w:id="26" w:name="alterations"/>
+    <w:bookmarkEnd w:id="26"/>
+    <w:bookmarkStart w:id="27" w:name="alterations"/>
     <w:p>
       <w:pPr>
         <w:pStyle w:val="Heading2"/>
@@ -1302,8 +1349,8 @@
         <w:t xml:space="preserve">Alterations</w:t>
       </w:r>
     </w:p>
-    <w:bookmarkEnd w:id="26"/>
-    <w:bookmarkStart w:id="27" w:name="results"/>
+    <w:bookmarkEnd w:id="27"/>
+    <w:bookmarkStart w:id="28" w:name="results"/>
     <w:p>
       <w:pPr>
         <w:pStyle w:val="Heading2"/>
@@ -1326,9 +1373,9 @@
         <w:br w:type="page"/>
       </w:r>
     </w:p>
-    <w:bookmarkEnd w:id="27"/>
     <w:bookmarkEnd w:id="28"/>
-    <w:bookmarkStart w:id="43" w:name="X4339832dee0242792cc7a54168c90f0d2e55e91"/>
+    <w:bookmarkEnd w:id="29"/>
+    <w:bookmarkStart w:id="44" w:name="X4339832dee0242792cc7a54168c90f0d2e55e91"/>
     <w:p>
       <w:pPr>
         <w:pStyle w:val="Heading1"/>
@@ -1346,7 +1393,7 @@
         <w:t xml:space="preserve">Axial and Lateral Loading of a Concrete Pile</w:t>
       </w:r>
     </w:p>
-    <w:bookmarkStart w:id="31" w:name="problem-description"/>
+    <w:bookmarkStart w:id="32" w:name="problem-description"/>
     <w:p>
       <w:pPr>
         <w:pStyle w:val="Heading2"/>
@@ -1364,7 +1411,7 @@
         <w:t xml:space="preserve">Problem Description</w:t>
       </w:r>
     </w:p>
-    <w:bookmarkStart w:id="29" w:name="problem-statement"/>
+    <w:bookmarkStart w:id="30" w:name="problem-statement"/>
     <w:p>
       <w:pPr>
         <w:pStyle w:val="Heading3"/>
@@ -1512,8 +1559,8 @@
         <w:t xml:space="preserve">note: include Figure of grid (geometry)</w:t>
       </w:r>
     </w:p>
-    <w:bookmarkEnd w:id="29"/>
-    <w:bookmarkStart w:id="30" w:name="main-parameters"/>
+    <w:bookmarkEnd w:id="30"/>
+    <w:bookmarkStart w:id="31" w:name="main-parameters"/>
     <w:p>
       <w:pPr>
         <w:pStyle w:val="Heading3"/>
@@ -1557,9 +1604,9 @@
         <w:t xml:space="preserve">GWT = 5.5m</w:t>
       </w:r>
     </w:p>
-    <w:bookmarkEnd w:id="30"/>
     <w:bookmarkEnd w:id="31"/>
-    <w:bookmarkStart w:id="32" w:name="modeling-procedure"/>
+    <w:bookmarkEnd w:id="32"/>
+    <w:bookmarkStart w:id="33" w:name="modeling-procedure"/>
     <w:p>
       <w:pPr>
         <w:pStyle w:val="Heading2"/>
@@ -1821,8 +1868,8 @@
         <w:t xml:space="preserve">note: include Figure of p-y curve at 11 equidistant points along pile</w:t>
       </w:r>
     </w:p>
-    <w:bookmarkEnd w:id="32"/>
-    <w:bookmarkStart w:id="33" w:name="zones"/>
+    <w:bookmarkEnd w:id="33"/>
+    <w:bookmarkStart w:id="34" w:name="zones"/>
     <w:p>
       <w:pPr>
         <w:pStyle w:val="Heading2"/>
@@ -2070,8 +2117,8 @@
         <w:t xml:space="preserve">90</w:t>
       </w:r>
     </w:p>
-    <w:bookmarkEnd w:id="33"/>
-    <w:bookmarkStart w:id="34" w:name="groups-1"/>
+    <w:bookmarkEnd w:id="34"/>
+    <w:bookmarkStart w:id="35" w:name="groups-1"/>
     <w:p>
       <w:pPr>
         <w:pStyle w:val="Heading2"/>
@@ -2919,8 +2966,8 @@
         <w:t xml:space="preserve">'geometry'</w:t>
       </w:r>
     </w:p>
-    <w:bookmarkEnd w:id="34"/>
-    <w:bookmarkStart w:id="35" w:name="properties-1"/>
+    <w:bookmarkEnd w:id="35"/>
+    <w:bookmarkStart w:id="36" w:name="properties-1"/>
     <w:p>
       <w:pPr>
         <w:pStyle w:val="Heading2"/>
@@ -3705,8 +3752,8 @@
         <w:t xml:space="preserve">30000</w:t>
       </w:r>
     </w:p>
-    <w:bookmarkEnd w:id="35"/>
-    <w:bookmarkStart w:id="36" w:name="b.c.-and-i.c.-1"/>
+    <w:bookmarkEnd w:id="36"/>
+    <w:bookmarkStart w:id="37" w:name="b.c.-and-i.c.-1"/>
     <w:p>
       <w:pPr>
         <w:pStyle w:val="Heading2"/>
@@ -4083,8 +4130,8 @@
         <w:t xml:space="preserve">stresses</w:t>
       </w:r>
     </w:p>
-    <w:bookmarkEnd w:id="36"/>
-    <w:bookmarkStart w:id="37" w:name="initial-equilibrium-1"/>
+    <w:bookmarkEnd w:id="37"/>
+    <w:bookmarkStart w:id="38" w:name="initial-equilibrium-1"/>
     <w:p>
       <w:pPr>
         <w:pStyle w:val="Heading2"/>
@@ -4158,8 +4205,8 @@
         <w:t xml:space="preserve">'initial'</w:t>
       </w:r>
     </w:p>
-    <w:bookmarkEnd w:id="37"/>
-    <w:bookmarkStart w:id="41" w:name="alterations-1"/>
+    <w:bookmarkEnd w:id="38"/>
+    <w:bookmarkStart w:id="42" w:name="alterations-1"/>
     <w:p>
       <w:pPr>
         <w:pStyle w:val="Heading2"/>
@@ -4177,7 +4224,7 @@
         <w:t xml:space="preserve">Alterations</w:t>
       </w:r>
     </w:p>
-    <w:bookmarkStart w:id="38" w:name="install-the-pile"/>
+    <w:bookmarkStart w:id="39" w:name="install-the-pile"/>
     <w:p>
       <w:pPr>
         <w:pStyle w:val="Heading3"/>
@@ -4359,8 +4406,8 @@
         <w:t xml:space="preserve">'install'</w:t>
       </w:r>
     </w:p>
-    <w:bookmarkEnd w:id="38"/>
-    <w:bookmarkStart w:id="39" w:name="vertical-loading"/>
+    <w:bookmarkEnd w:id="39"/>
+    <w:bookmarkStart w:id="40" w:name="vertical-loading"/>
     <w:p>
       <w:pPr>
         <w:pStyle w:val="Heading3"/>
@@ -4953,8 +5000,8 @@
         <w:t xml:space="preserve">'vertical-loading'</w:t>
       </w:r>
     </w:p>
-    <w:bookmarkEnd w:id="39"/>
-    <w:bookmarkStart w:id="40" w:name="vertical-then-lateral-loading"/>
+    <w:bookmarkEnd w:id="40"/>
+    <w:bookmarkStart w:id="41" w:name="vertical-then-lateral-loading"/>
     <w:p>
       <w:pPr>
         <w:pStyle w:val="Heading3"/>
@@ -5739,9 +5786,9 @@
         <w:t xml:space="preserve">'lateral-load'</w:t>
       </w:r>
     </w:p>
-    <w:bookmarkEnd w:id="40"/>
     <w:bookmarkEnd w:id="41"/>
-    <w:bookmarkStart w:id="42" w:name="results-1"/>
+    <w:bookmarkEnd w:id="42"/>
+    <w:bookmarkStart w:id="43" w:name="results-1"/>
     <w:p>
       <w:pPr>
         <w:pStyle w:val="Heading2"/>
@@ -5764,9 +5811,9 @@
         <w:br w:type="page"/>
       </w:r>
     </w:p>
-    <w:bookmarkEnd w:id="42"/>
     <w:bookmarkEnd w:id="43"/>
-    <w:bookmarkStart w:id="56" w:name="X18bd69b4900df5d43b0ae23dbf1308bff3fbdea"/>
+    <w:bookmarkEnd w:id="44"/>
+    <w:bookmarkStart w:id="57" w:name="X18bd69b4900df5d43b0ae23dbf1308bff3fbdea"/>
     <w:p>
       <w:pPr>
         <w:pStyle w:val="Heading1"/>
@@ -5784,7 +5831,7 @@
         <w:t xml:space="preserve">Simulation of Pull-Tests for Fully Bonded Rock Reinforcement</w:t>
       </w:r>
     </w:p>
-    <w:bookmarkStart w:id="46" w:name="problem-description-1"/>
+    <w:bookmarkStart w:id="47" w:name="problem-description-1"/>
     <w:p>
       <w:pPr>
         <w:pStyle w:val="Heading2"/>
@@ -5880,7 +5927,7 @@
         <w:t xml:space="preserve">using keyword coupling-friction-table.</w:t>
       </w:r>
     </w:p>
-    <w:bookmarkStart w:id="44" w:name="problem-statement-1"/>
+    <w:bookmarkStart w:id="45" w:name="problem-statement-1"/>
     <w:p>
       <w:pPr>
         <w:pStyle w:val="Heading3"/>
@@ -5898,8 +5945,8 @@
         <w:t xml:space="preserve">Problem Statement</w:t>
       </w:r>
     </w:p>
-    <w:bookmarkEnd w:id="44"/>
-    <w:bookmarkStart w:id="45" w:name="main-parameters-1"/>
+    <w:bookmarkEnd w:id="45"/>
+    <w:bookmarkStart w:id="46" w:name="main-parameters-1"/>
     <w:p>
       <w:pPr>
         <w:pStyle w:val="Heading3"/>
@@ -5917,9 +5964,9 @@
         <w:t xml:space="preserve">Main Parameters</w:t>
       </w:r>
     </w:p>
-    <w:bookmarkEnd w:id="45"/>
     <w:bookmarkEnd w:id="46"/>
-    <w:bookmarkStart w:id="47" w:name="modeling-procedure-1"/>
+    <w:bookmarkEnd w:id="47"/>
+    <w:bookmarkStart w:id="48" w:name="modeling-procedure-1"/>
     <w:p>
       <w:pPr>
         <w:pStyle w:val="Heading2"/>
@@ -5937,8 +5984,8 @@
         <w:t xml:space="preserve">Modeling Procedure</w:t>
       </w:r>
     </w:p>
-    <w:bookmarkEnd w:id="47"/>
-    <w:bookmarkStart w:id="48" w:name="zones-1"/>
+    <w:bookmarkEnd w:id="48"/>
+    <w:bookmarkStart w:id="49" w:name="zones-1"/>
     <w:p>
       <w:pPr>
         <w:pStyle w:val="Heading2"/>
@@ -6348,8 +6395,8 @@
         <w:t xml:space="preserve">)</w:t>
       </w:r>
     </w:p>
-    <w:bookmarkEnd w:id="48"/>
-    <w:bookmarkStart w:id="49" w:name="groups-2"/>
+    <w:bookmarkEnd w:id="49"/>
+    <w:bookmarkStart w:id="50" w:name="groups-2"/>
     <w:p>
       <w:pPr>
         <w:pStyle w:val="Heading2"/>
@@ -6367,8 +6414,8 @@
         <w:t xml:space="preserve">Groups</w:t>
       </w:r>
     </w:p>
-    <w:bookmarkEnd w:id="49"/>
-    <w:bookmarkStart w:id="50" w:name="properties-2"/>
+    <w:bookmarkEnd w:id="50"/>
+    <w:bookmarkStart w:id="51" w:name="properties-2"/>
     <w:p>
       <w:pPr>
         <w:pStyle w:val="Heading2"/>
@@ -7327,8 +7374,8 @@
         <w:t xml:space="preserve">)</w:t>
       </w:r>
     </w:p>
-    <w:bookmarkEnd w:id="50"/>
-    <w:bookmarkStart w:id="51" w:name="b.c.-and-i.c.-2"/>
+    <w:bookmarkEnd w:id="51"/>
+    <w:bookmarkStart w:id="52" w:name="b.c.-and-i.c.-2"/>
     <w:p>
       <w:pPr>
         <w:pStyle w:val="Heading2"/>
@@ -7346,8 +7393,8 @@
         <w:t xml:space="preserve">B.C. and I.C.</w:t>
       </w:r>
     </w:p>
-    <w:bookmarkEnd w:id="51"/>
-    <w:bookmarkStart w:id="52" w:name="initial-equilibrium-2"/>
+    <w:bookmarkEnd w:id="52"/>
+    <w:bookmarkStart w:id="53" w:name="initial-equilibrium-2"/>
     <w:p>
       <w:pPr>
         <w:pStyle w:val="Heading2"/>
@@ -7514,8 +7561,8 @@
         <w:t xml:space="preserve"> FISH function calculates reaction force on zones</w:t>
       </w:r>
     </w:p>
-    <w:bookmarkEnd w:id="52"/>
-    <w:bookmarkStart w:id="53" w:name="alterations-2"/>
+    <w:bookmarkEnd w:id="53"/>
+    <w:bookmarkStart w:id="54" w:name="alterations-2"/>
     <w:p>
       <w:pPr>
         <w:pStyle w:val="Heading2"/>
@@ -7745,8 +7792,8 @@
         <w:t xml:space="preserve">'pull-5'</w:t>
       </w:r>
     </w:p>
-    <w:bookmarkEnd w:id="53"/>
-    <w:bookmarkStart w:id="54" w:name="results-2"/>
+    <w:bookmarkEnd w:id="54"/>
+    <w:bookmarkStart w:id="55" w:name="results-2"/>
     <w:p>
       <w:pPr>
         <w:pStyle w:val="Heading2"/>
@@ -7764,8 +7811,8 @@
         <w:t xml:space="preserve">Results</w:t>
       </w:r>
     </w:p>
-    <w:bookmarkEnd w:id="54"/>
-    <w:bookmarkStart w:id="55" w:name="some-other-notes"/>
+    <w:bookmarkEnd w:id="55"/>
+    <w:bookmarkStart w:id="56" w:name="some-other-notes"/>
     <w:p>
       <w:pPr>
         <w:pStyle w:val="Heading2"/>
@@ -7916,9 +7963,9 @@
         <w:br w:type="page"/>
       </w:r>
     </w:p>
-    <w:bookmarkEnd w:id="55"/>
     <w:bookmarkEnd w:id="56"/>
-    <w:bookmarkStart w:id="63" w:name="grid-generation-1"/>
+    <w:bookmarkEnd w:id="57"/>
+    <w:bookmarkStart w:id="67" w:name="grid-generation-1"/>
     <w:p>
       <w:pPr>
         <w:pStyle w:val="Heading1"/>
@@ -7944,7 +7991,7 @@
         <w:t xml:space="preserve">The intention of grid generation is to fit the model grid to the physical region under study</w:t>
       </w:r>
     </w:p>
-    <w:bookmarkStart w:id="57" w:name="primitive-shape"/>
+    <w:bookmarkStart w:id="61" w:name="primitive-shape"/>
     <w:p>
       <w:pPr>
         <w:pStyle w:val="Heading2"/>
@@ -7967,6 +8014,100 @@
         <w:pStyle w:val="FirstParagraph"/>
       </w:pPr>
       <w:r>
+        <w:drawing>
+          <wp:inline>
+            <wp:extent cx="5334000" cy="4488365"/>
+            <wp:effectExtent b="0" l="0" r="0" t="0"/>
+            <wp:docPr descr="" title="" id="1" name="Picture"/>
+            <a:graphic>
+              <a:graphicData uri="http://schemas.openxmlformats.org/drawingml/2006/picture">
+                <pic:pic>
+                  <pic:nvPicPr>
+                    <pic:cNvPr descr="myfigureeeeee/radial-cylinder.PNG" id="0" name="Picture"/>
+                    <pic:cNvPicPr>
+                      <a:picLocks noChangeArrowheads="1" noChangeAspect="1"/>
+                    </pic:cNvPicPr>
+                  </pic:nvPicPr>
+                  <pic:blipFill>
+                    <a:blip r:embed="rId58"/>
+                    <a:stretch>
+                      <a:fillRect/>
+                    </a:stretch>
+                  </pic:blipFill>
+                  <pic:spPr bwMode="auto">
+                    <a:xfrm>
+                      <a:off x="0" y="0"/>
+                      <a:ext cx="5334000" cy="4488365"/>
+                    </a:xfrm>
+                    <a:prstGeom prst="rect">
+                      <a:avLst/>
+                    </a:prstGeom>
+                    <a:noFill/>
+                    <a:ln w="9525">
+                      <a:noFill/>
+                      <a:headEnd/>
+                      <a:tailEnd/>
+                    </a:ln>
+                  </pic:spPr>
+                </pic:pic>
+              </a:graphicData>
+            </a:graphic>
+          </wp:inline>
+        </w:drawing>
+      </w:r>
+    </w:p>
+    <w:p>
+      <w:pPr>
+        <w:pStyle w:val="BodyText"/>
+      </w:pPr>
+      <w:r>
+        <w:drawing>
+          <wp:inline>
+            <wp:extent cx="5334000" cy="4465781"/>
+            <wp:effectExtent b="0" l="0" r="0" t="0"/>
+            <wp:docPr descr="" title="" id="1" name="Picture"/>
+            <a:graphic>
+              <a:graphicData uri="http://schemas.openxmlformats.org/drawingml/2006/picture">
+                <pic:pic>
+                  <pic:nvPicPr>
+                    <pic:cNvPr descr="myfigureeeeee/radial-square.PNG" id="0" name="Picture"/>
+                    <pic:cNvPicPr>
+                      <a:picLocks noChangeArrowheads="1" noChangeAspect="1"/>
+                    </pic:cNvPicPr>
+                  </pic:nvPicPr>
+                  <pic:blipFill>
+                    <a:blip r:embed="rId59"/>
+                    <a:stretch>
+                      <a:fillRect/>
+                    </a:stretch>
+                  </pic:blipFill>
+                  <pic:spPr bwMode="auto">
+                    <a:xfrm>
+                      <a:off x="0" y="0"/>
+                      <a:ext cx="5334000" cy="4465781"/>
+                    </a:xfrm>
+                    <a:prstGeom prst="rect">
+                      <a:avLst/>
+                    </a:prstGeom>
+                    <a:noFill/>
+                    <a:ln w="9525">
+                      <a:noFill/>
+                      <a:headEnd/>
+                      <a:tailEnd/>
+                    </a:ln>
+                  </pic:spPr>
+                </pic:pic>
+              </a:graphicData>
+            </a:graphic>
+          </wp:inline>
+        </w:drawing>
+      </w:r>
+    </w:p>
+    <w:p>
+      <w:pPr>
+        <w:pStyle w:val="BodyText"/>
+      </w:pPr>
+      <w:r>
         <w:t xml:space="preserve">zones for grids</w:t>
       </w:r>
       <w:r>
@@ -7974,6 +8115,51 @@
       </w:r>
       <w:r>
         <w:t xml:space="preserve">-primitives (zone create) (zone reflect) (zone copy)</w:t>
+      </w:r>
+      <w:r>
+        <w:t xml:space="preserve"> </w:t>
+      </w:r>
+      <w:r>
+        <w:drawing>
+          <wp:inline>
+            <wp:extent cx="5334000" cy="5824196"/>
+            <wp:effectExtent b="0" l="0" r="0" t="0"/>
+            <wp:docPr descr="" title="" id="1" name="Picture"/>
+            <a:graphic>
+              <a:graphicData uri="http://schemas.openxmlformats.org/drawingml/2006/picture">
+                <pic:pic>
+                  <pic:nvPicPr>
+                    <pic:cNvPr descr="myfigureeeeee/example-FLAC3D-Model.PNG" id="0" name="Picture"/>
+                    <pic:cNvPicPr>
+                      <a:picLocks noChangeArrowheads="1" noChangeAspect="1"/>
+                    </pic:cNvPicPr>
+                  </pic:nvPicPr>
+                  <pic:blipFill>
+                    <a:blip r:embed="rId60"/>
+                    <a:stretch>
+                      <a:fillRect/>
+                    </a:stretch>
+                  </pic:blipFill>
+                  <pic:spPr bwMode="auto">
+                    <a:xfrm>
+                      <a:off x="0" y="0"/>
+                      <a:ext cx="5334000" cy="5824196"/>
+                    </a:xfrm>
+                    <a:prstGeom prst="rect">
+                      <a:avLst/>
+                    </a:prstGeom>
+                    <a:noFill/>
+                    <a:ln w="9525">
+                      <a:noFill/>
+                      <a:headEnd/>
+                      <a:tailEnd/>
+                    </a:ln>
+                  </pic:spPr>
+                </pic:pic>
+              </a:graphicData>
+            </a:graphic>
+          </wp:inline>
+        </w:drawing>
       </w:r>
     </w:p>
     <w:p>
@@ -8407,8 +8593,8 @@
         <w:t xml:space="preserve">-size</w:t>
       </w:r>
     </w:p>
-    <w:bookmarkEnd w:id="57"/>
-    <w:bookmarkStart w:id="58" w:name="several-primitive-shapes-connected"/>
+    <w:bookmarkEnd w:id="61"/>
+    <w:bookmarkStart w:id="62" w:name="several-primitive-shapes-connected"/>
     <w:p>
       <w:pPr>
         <w:pStyle w:val="Heading2"/>
@@ -10007,8 +10193,8 @@
         <w:t xml:space="preserve">where zone densify segments 2 refines the upper zones (between the z-coordinate of 2 and 4) with the segment number of 2 on each edge.</w:t>
       </w:r>
     </w:p>
-    <w:bookmarkEnd w:id="58"/>
-    <w:bookmarkStart w:id="59" w:name="structural-element-operation"/>
+    <w:bookmarkEnd w:id="62"/>
+    <w:bookmarkStart w:id="63" w:name="structural-element-operation"/>
     <w:p>
       <w:pPr>
         <w:pStyle w:val="Heading2"/>
@@ -10236,8 +10422,8 @@
         <w:t xml:space="preserve">The liner contains 240 structural shell elements and is connected to the FLAC3D grid at 143 structural-node links. The grid with the liner is shown below.</w:t>
       </w:r>
     </w:p>
-    <w:bookmarkEnd w:id="59"/>
-    <w:bookmarkStart w:id="62" w:name="X87dbf05b1b9745bfaa6a635a5c7c1f05fa94c92"/>
+    <w:bookmarkEnd w:id="63"/>
+    <w:bookmarkStart w:id="66" w:name="X87dbf05b1b9745bfaa6a635a5c7c1f05fa94c92"/>
     <w:p>
       <w:pPr>
         <w:pStyle w:val="Heading2"/>
@@ -10255,7 +10441,7 @@
         <w:t xml:space="preserve">Densifying grid by specifying max size length</w:t>
       </w:r>
     </w:p>
-    <w:bookmarkStart w:id="60" w:name="X5f9ab071efccec6f5cf9bb48788dcb8dfd1ce99"/>
+    <w:bookmarkStart w:id="64" w:name="X5f9ab071efccec6f5cf9bb48788dcb8dfd1ce99"/>
     <w:p>
       <w:pPr>
         <w:pStyle w:val="Heading3"/>
@@ -10537,8 +10723,8 @@
         <w:t xml:space="preserve">Always use the zone attach by-face command after the zone densify command if there are different numbers of gridpoints along faces of different zones.</w:t>
       </w:r>
     </w:p>
-    <w:bookmarkEnd w:id="60"/>
-    <w:bookmarkStart w:id="61" w:name="X674d5ba2798f3be6a934832f8d3c4f44baec060"/>
+    <w:bookmarkEnd w:id="64"/>
+    <w:bookmarkStart w:id="65" w:name="X674d5ba2798f3be6a934832f8d3c4f44baec060"/>
     <w:p>
       <w:pPr>
         <w:pStyle w:val="Heading3"/>
@@ -11586,10 +11772,10 @@
         <w:br w:type="page"/>
       </w:r>
     </w:p>
-    <w:bookmarkEnd w:id="61"/>
-    <w:bookmarkEnd w:id="62"/>
-    <w:bookmarkEnd w:id="63"/>
-    <w:bookmarkStart w:id="75" w:name="using-python-with-flac3d"/>
+    <w:bookmarkEnd w:id="65"/>
+    <w:bookmarkEnd w:id="66"/>
+    <w:bookmarkEnd w:id="67"/>
+    <w:bookmarkStart w:id="79" w:name="using-python-with-flac3d"/>
     <w:p>
       <w:pPr>
         <w:pStyle w:val="Heading1"/>
@@ -11607,7 +11793,7 @@
         <w:t xml:space="preserve">Using Python with FLAC3D</w:t>
       </w:r>
     </w:p>
-    <w:bookmarkStart w:id="64" w:name="introduction"/>
+    <w:bookmarkStart w:id="68" w:name="introduction"/>
     <w:p>
       <w:pPr>
         <w:pStyle w:val="Heading2"/>
@@ -12056,8 +12242,8 @@
         <w:t xml:space="preserve">z.pos()</w:t>
       </w:r>
     </w:p>
-    <w:bookmarkEnd w:id="64"/>
-    <w:bookmarkStart w:id="65" w:name="zones-2"/>
+    <w:bookmarkEnd w:id="68"/>
+    <w:bookmarkStart w:id="69" w:name="zones-2"/>
     <w:p>
       <w:pPr>
         <w:pStyle w:val="Heading2"/>
@@ -12239,8 +12425,8 @@
         <w:t xml:space="preserve">z.vol()</w:t>
       </w:r>
     </w:p>
-    <w:bookmarkEnd w:id="65"/>
-    <w:bookmarkStart w:id="66" w:name="properties-3"/>
+    <w:bookmarkEnd w:id="69"/>
+    <w:bookmarkStart w:id="70" w:name="properties-3"/>
     <w:p>
       <w:pPr>
         <w:pStyle w:val="Heading2"/>
@@ -12347,8 +12533,8 @@
         <w:t xml:space="preserve">)</w:t>
       </w:r>
     </w:p>
-    <w:bookmarkEnd w:id="66"/>
-    <w:bookmarkStart w:id="67" w:name="gridpoints"/>
+    <w:bookmarkEnd w:id="70"/>
+    <w:bookmarkStart w:id="71" w:name="gridpoints"/>
     <w:p>
       <w:pPr>
         <w:pStyle w:val="Heading2"/>
@@ -12518,8 +12704,8 @@
         <w:t xml:space="preserve">1000</w:t>
       </w:r>
     </w:p>
-    <w:bookmarkEnd w:id="67"/>
-    <w:bookmarkStart w:id="68" w:name="structural-elements"/>
+    <w:bookmarkEnd w:id="71"/>
+    <w:bookmarkStart w:id="72" w:name="structural-elements"/>
     <w:p>
       <w:pPr>
         <w:pStyle w:val="Heading2"/>
@@ -12668,8 +12854,8 @@
         <w:t xml:space="preserve">]</w:t>
       </w:r>
     </w:p>
-    <w:bookmarkEnd w:id="68"/>
-    <w:bookmarkStart w:id="69" w:name="extra-variables"/>
+    <w:bookmarkEnd w:id="72"/>
+    <w:bookmarkStart w:id="73" w:name="extra-variables"/>
     <w:p>
       <w:pPr>
         <w:pStyle w:val="Heading2"/>
@@ -12776,8 +12962,8 @@
         <w:t xml:space="preserve">, gp.pos())</w:t>
       </w:r>
     </w:p>
-    <w:bookmarkEnd w:id="69"/>
-    <w:bookmarkStart w:id="70" w:name="groups-and-b.c."/>
+    <w:bookmarkEnd w:id="73"/>
+    <w:bookmarkStart w:id="74" w:name="groups-and-b.c."/>
     <w:p>
       <w:pPr>
         <w:pStyle w:val="Heading2"/>
@@ -13058,8 +13244,8 @@
         <w:t xml:space="preserve">"""</w:t>
       </w:r>
     </w:p>
-    <w:bookmarkEnd w:id="70"/>
-    <w:bookmarkStart w:id="71" w:name="parameteric-studies"/>
+    <w:bookmarkEnd w:id="74"/>
+    <w:bookmarkStart w:id="75" w:name="parameteric-studies"/>
     <w:p>
       <w:pPr>
         <w:pStyle w:val="Heading2"/>
@@ -13259,8 +13445,8 @@
         <w:t xml:space="preserve">(modulus,vertical_disp)</w:t>
       </w:r>
     </w:p>
-    <w:bookmarkEnd w:id="71"/>
-    <w:bookmarkStart w:id="73" w:name="setting-fish-variables"/>
+    <w:bookmarkEnd w:id="75"/>
+    <w:bookmarkStart w:id="77" w:name="setting-fish-variables"/>
     <w:p>
       <w:pPr>
         <w:pStyle w:val="Heading2"/>
@@ -13412,7 +13598,7 @@
         <w:t xml:space="preserve">10</w:t>
       </w:r>
     </w:p>
-    <w:bookmarkStart w:id="72" w:name="issuing-command"/>
+    <w:bookmarkStart w:id="76" w:name="issuing-command"/>
     <w:p>
       <w:pPr>
         <w:pStyle w:val="Heading3"/>
@@ -13780,9 +13966,9 @@
         <w:t xml:space="preserve">it.command(command)</w:t>
       </w:r>
     </w:p>
-    <w:bookmarkEnd w:id="72"/>
-    <w:bookmarkEnd w:id="73"/>
-    <w:bookmarkStart w:id="74" w:name="string"/>
+    <w:bookmarkEnd w:id="76"/>
+    <w:bookmarkEnd w:id="77"/>
+    <w:bookmarkStart w:id="78" w:name="string"/>
     <w:p>
       <w:pPr>
         <w:pStyle w:val="Heading2"/>
@@ -13971,96 +14157,39 @@
           <w:rStyle w:val="NormalTok"/>
         </w:rPr>
         <w:t xml:space="preserve">)</w:t>
-      </w:r>
-    </w:p>
-    <w:bookmarkEnd w:id="74"/>
-    <w:bookmarkEnd w:id="75"/>
-    <w:bookmarkStart w:id="76" w:name="appendix-appendix"/>
-    <w:p>
-      <w:pPr>
-        <w:pStyle w:val="Heading1"/>
-      </w:pPr>
-      <w:r>
-        <w:t xml:space="preserve">(APPENDIX) Appendix</w:t>
-      </w:r>
-    </w:p>
-    <w:bookmarkEnd w:id="76"/>
-    <w:bookmarkStart w:id="88" w:name="appendix-1.-template"/>
-    <w:p>
-      <w:pPr>
-        <w:pStyle w:val="Heading1"/>
-      </w:pPr>
-      <w:r>
-        <w:rPr>
-          <w:rStyle w:val="SectionNumber"/>
-        </w:rPr>
-        <w:t xml:space="preserve">6</w:t>
-      </w:r>
-      <w:r>
-        <w:tab/>
-      </w:r>
-      <w:r>
-        <w:t xml:space="preserve">Appendix 1. Template</w:t>
-      </w:r>
-    </w:p>
-    <w:bookmarkStart w:id="79" w:name="problem-description-2"/>
-    <w:p>
-      <w:pPr>
-        <w:pStyle w:val="Heading2"/>
-      </w:pPr>
-      <w:r>
-        <w:rPr>
-          <w:rStyle w:val="SectionNumber"/>
-        </w:rPr>
-        <w:t xml:space="preserve">6.1</w:t>
-      </w:r>
-      <w:r>
-        <w:tab/>
-      </w:r>
-      <w:r>
-        <w:t xml:space="preserve">Problem Description</w:t>
-      </w:r>
-    </w:p>
-    <w:bookmarkStart w:id="77" w:name="problem-statement-2"/>
-    <w:p>
-      <w:pPr>
-        <w:pStyle w:val="Heading3"/>
-      </w:pPr>
-      <w:r>
-        <w:rPr>
-          <w:rStyle w:val="SectionNumber"/>
-        </w:rPr>
-        <w:t xml:space="preserve">6.1.1</w:t>
-      </w:r>
-      <w:r>
-        <w:tab/>
-      </w:r>
-      <w:r>
-        <w:t xml:space="preserve">Problem Statement</w:t>
-      </w:r>
-    </w:p>
-    <w:bookmarkEnd w:id="77"/>
-    <w:bookmarkStart w:id="78" w:name="main-parameters-2"/>
-    <w:p>
-      <w:pPr>
-        <w:pStyle w:val="Heading3"/>
-      </w:pPr>
-      <w:r>
-        <w:rPr>
-          <w:rStyle w:val="SectionNumber"/>
-        </w:rPr>
-        <w:t xml:space="preserve">6.1.2</w:t>
-      </w:r>
-      <w:r>
-        <w:tab/>
-      </w:r>
-      <w:r>
-        <w:t xml:space="preserve">Main Parameters</w:t>
       </w:r>
     </w:p>
     <w:bookmarkEnd w:id="78"/>
     <w:bookmarkEnd w:id="79"/>
-    <w:bookmarkStart w:id="80" w:name="modeling-procedure-2"/>
+    <w:bookmarkStart w:id="80" w:name="appendix-appendix"/>
+    <w:p>
+      <w:pPr>
+        <w:pStyle w:val="Heading1"/>
+      </w:pPr>
+      <w:r>
+        <w:t xml:space="preserve">(APPENDIX) Appendix</w:t>
+      </w:r>
+    </w:p>
+    <w:bookmarkEnd w:id="80"/>
+    <w:bookmarkStart w:id="92" w:name="appendix-1.-template"/>
+    <w:p>
+      <w:pPr>
+        <w:pStyle w:val="Heading1"/>
+      </w:pPr>
+      <w:r>
+        <w:rPr>
+          <w:rStyle w:val="SectionNumber"/>
+        </w:rPr>
+        <w:t xml:space="preserve">6</w:t>
+      </w:r>
+      <w:r>
+        <w:tab/>
+      </w:r>
+      <w:r>
+        <w:t xml:space="preserve">Appendix 1. Template</w:t>
+      </w:r>
+    </w:p>
+    <w:bookmarkStart w:id="83" w:name="problem-description-2"/>
     <w:p>
       <w:pPr>
         <w:pStyle w:val="Heading2"/>
@@ -14069,6 +14198,63 @@
         <w:rPr>
           <w:rStyle w:val="SectionNumber"/>
         </w:rPr>
+        <w:t xml:space="preserve">6.1</w:t>
+      </w:r>
+      <w:r>
+        <w:tab/>
+      </w:r>
+      <w:r>
+        <w:t xml:space="preserve">Problem Description</w:t>
+      </w:r>
+    </w:p>
+    <w:bookmarkStart w:id="81" w:name="problem-statement-2"/>
+    <w:p>
+      <w:pPr>
+        <w:pStyle w:val="Heading3"/>
+      </w:pPr>
+      <w:r>
+        <w:rPr>
+          <w:rStyle w:val="SectionNumber"/>
+        </w:rPr>
+        <w:t xml:space="preserve">6.1.1</w:t>
+      </w:r>
+      <w:r>
+        <w:tab/>
+      </w:r>
+      <w:r>
+        <w:t xml:space="preserve">Problem Statement</w:t>
+      </w:r>
+    </w:p>
+    <w:bookmarkEnd w:id="81"/>
+    <w:bookmarkStart w:id="82" w:name="main-parameters-2"/>
+    <w:p>
+      <w:pPr>
+        <w:pStyle w:val="Heading3"/>
+      </w:pPr>
+      <w:r>
+        <w:rPr>
+          <w:rStyle w:val="SectionNumber"/>
+        </w:rPr>
+        <w:t xml:space="preserve">6.1.2</w:t>
+      </w:r>
+      <w:r>
+        <w:tab/>
+      </w:r>
+      <w:r>
+        <w:t xml:space="preserve">Main Parameters</w:t>
+      </w:r>
+    </w:p>
+    <w:bookmarkEnd w:id="82"/>
+    <w:bookmarkEnd w:id="83"/>
+    <w:bookmarkStart w:id="84" w:name="modeling-procedure-2"/>
+    <w:p>
+      <w:pPr>
+        <w:pStyle w:val="Heading2"/>
+      </w:pPr>
+      <w:r>
+        <w:rPr>
+          <w:rStyle w:val="SectionNumber"/>
+        </w:rPr>
         <w:t xml:space="preserve">6.2</w:t>
       </w:r>
       <w:r>
@@ -14078,8 +14264,8 @@
         <w:t xml:space="preserve">Modeling Procedure</w:t>
       </w:r>
     </w:p>
-    <w:bookmarkEnd w:id="80"/>
-    <w:bookmarkStart w:id="81" w:name="zones-3"/>
+    <w:bookmarkEnd w:id="84"/>
+    <w:bookmarkStart w:id="85" w:name="zones-3"/>
     <w:p>
       <w:pPr>
         <w:pStyle w:val="Heading2"/>
@@ -14097,8 +14283,8 @@
         <w:t xml:space="preserve">Zones</w:t>
       </w:r>
     </w:p>
-    <w:bookmarkEnd w:id="81"/>
-    <w:bookmarkStart w:id="82" w:name="groups-3"/>
+    <w:bookmarkEnd w:id="85"/>
+    <w:bookmarkStart w:id="86" w:name="groups-3"/>
     <w:p>
       <w:pPr>
         <w:pStyle w:val="Heading2"/>
@@ -14116,8 +14302,8 @@
         <w:t xml:space="preserve">Groups</w:t>
       </w:r>
     </w:p>
-    <w:bookmarkEnd w:id="82"/>
-    <w:bookmarkStart w:id="83" w:name="properties-4"/>
+    <w:bookmarkEnd w:id="86"/>
+    <w:bookmarkStart w:id="87" w:name="properties-4"/>
     <w:p>
       <w:pPr>
         <w:pStyle w:val="Heading2"/>
@@ -14135,8 +14321,8 @@
         <w:t xml:space="preserve">Properties</w:t>
       </w:r>
     </w:p>
-    <w:bookmarkEnd w:id="83"/>
-    <w:bookmarkStart w:id="84" w:name="b.c.-and-i.c.-3"/>
+    <w:bookmarkEnd w:id="87"/>
+    <w:bookmarkStart w:id="88" w:name="b.c.-and-i.c.-3"/>
     <w:p>
       <w:pPr>
         <w:pStyle w:val="Heading2"/>
@@ -14154,8 +14340,8 @@
         <w:t xml:space="preserve">B.C. and I.C.</w:t>
       </w:r>
     </w:p>
-    <w:bookmarkEnd w:id="84"/>
-    <w:bookmarkStart w:id="85" w:name="initial-equilibrium-3"/>
+    <w:bookmarkEnd w:id="88"/>
+    <w:bookmarkStart w:id="89" w:name="initial-equilibrium-3"/>
     <w:p>
       <w:pPr>
         <w:pStyle w:val="Heading2"/>
@@ -14173,8 +14359,8 @@
         <w:t xml:space="preserve">Initial Equilibrium</w:t>
       </w:r>
     </w:p>
-    <w:bookmarkEnd w:id="85"/>
-    <w:bookmarkStart w:id="86" w:name="alterations-3"/>
+    <w:bookmarkEnd w:id="89"/>
+    <w:bookmarkStart w:id="90" w:name="alterations-3"/>
     <w:p>
       <w:pPr>
         <w:pStyle w:val="Heading2"/>
@@ -14192,8 +14378,8 @@
         <w:t xml:space="preserve">Alterations</w:t>
       </w:r>
     </w:p>
-    <w:bookmarkEnd w:id="86"/>
-    <w:bookmarkStart w:id="87" w:name="results-3"/>
+    <w:bookmarkEnd w:id="90"/>
+    <w:bookmarkStart w:id="91" w:name="results-3"/>
     <w:p>
       <w:pPr>
         <w:pStyle w:val="Heading2"/>
@@ -14211,9 +14397,9 @@
         <w:t xml:space="preserve">Results</w:t>
       </w:r>
     </w:p>
-    <w:bookmarkEnd w:id="87"/>
-    <w:bookmarkEnd w:id="88"/>
-    <w:bookmarkStart w:id="97" w:name="literature-compilation"/>
+    <w:bookmarkEnd w:id="91"/>
+    <w:bookmarkEnd w:id="92"/>
+    <w:bookmarkStart w:id="101" w:name="literature-compilation"/>
     <w:p>
       <w:pPr>
         <w:pStyle w:val="Heading1"/>
@@ -14231,7 +14417,7 @@
         <w:t xml:space="preserve">Literature Compilation</w:t>
       </w:r>
     </w:p>
-    <w:bookmarkStart w:id="91" w:name="uplift-resistance-of-anchor-plate"/>
+    <w:bookmarkStart w:id="95" w:name="uplift-resistance-of-anchor-plate"/>
     <w:p>
       <w:pPr>
         <w:pStyle w:val="Heading3"/>
@@ -14249,7 +14435,7 @@
         <w:t xml:space="preserve">Uplift Resistance of Anchor Plate</w:t>
       </w:r>
     </w:p>
-    <w:bookmarkStart w:id="89" w:name="before-1968"/>
+    <w:bookmarkStart w:id="93" w:name="before-1968"/>
     <w:p>
       <w:pPr>
         <w:pStyle w:val="Heading4"/>
@@ -14339,8 +14525,8 @@
         <w:t xml:space="preserve">Matsuo</w:t>
       </w:r>
     </w:p>
-    <w:bookmarkEnd w:id="89"/>
-    <w:bookmarkStart w:id="90" w:name="post-1968"/>
+    <w:bookmarkEnd w:id="93"/>
+    <w:bookmarkStart w:id="94" w:name="post-1968"/>
     <w:p>
       <w:pPr>
         <w:pStyle w:val="Heading4"/>
@@ -14472,9 +14658,9 @@
         <w:t xml:space="preserve">Merifield, R.S., and Sloan, S.W. 2006</w:t>
       </w:r>
     </w:p>
-    <w:bookmarkEnd w:id="90"/>
-    <w:bookmarkEnd w:id="91"/>
-    <w:bookmarkStart w:id="92" w:name="numerical-analysis"/>
+    <w:bookmarkEnd w:id="94"/>
+    <w:bookmarkEnd w:id="95"/>
+    <w:bookmarkStart w:id="96" w:name="numerical-analysis"/>
     <w:p>
       <w:pPr>
         <w:pStyle w:val="Heading3"/>
@@ -14492,8 +14678,8 @@
         <w:t xml:space="preserve">Numerical Analysis</w:t>
       </w:r>
     </w:p>
-    <w:bookmarkEnd w:id="92"/>
-    <w:bookmarkStart w:id="93" w:name="standards"/>
+    <w:bookmarkEnd w:id="96"/>
+    <w:bookmarkStart w:id="97" w:name="standards"/>
     <w:p>
       <w:pPr>
         <w:pStyle w:val="Heading3"/>
@@ -14535,8 +14721,8 @@
         <w:t xml:space="preserve">DS 1110, DS 1111</w:t>
       </w:r>
     </w:p>
-    <w:bookmarkEnd w:id="93"/>
-    <w:bookmarkStart w:id="94" w:name="textbook"/>
+    <w:bookmarkEnd w:id="97"/>
+    <w:bookmarkStart w:id="98" w:name="textbook"/>
     <w:p>
       <w:pPr>
         <w:pStyle w:val="Heading3"/>
@@ -14566,8 +14752,8 @@
         <w:t xml:space="preserve">Das, B. M. 2013. Earth Anchors</w:t>
       </w:r>
     </w:p>
-    <w:bookmarkEnd w:id="94"/>
-    <w:bookmarkStart w:id="95" w:name="ph.d-thesis"/>
+    <w:bookmarkEnd w:id="98"/>
+    <w:bookmarkStart w:id="99" w:name="ph.d-thesis"/>
     <w:p>
       <w:pPr>
         <w:pStyle w:val="Heading3"/>
@@ -14585,8 +14771,8 @@
         <w:t xml:space="preserve">Ph.D Thesis</w:t>
       </w:r>
     </w:p>
-    <w:bookmarkEnd w:id="95"/>
-    <w:bookmarkStart w:id="96" w:name="award-lecture"/>
+    <w:bookmarkEnd w:id="99"/>
+    <w:bookmarkStart w:id="100" w:name="award-lecture"/>
     <w:p>
       <w:pPr>
         <w:pStyle w:val="Heading3"/>
@@ -14604,8 +14790,8 @@
         <w:t xml:space="preserve">Award Lecture</w:t>
       </w:r>
     </w:p>
-    <w:bookmarkEnd w:id="96"/>
-    <w:bookmarkEnd w:id="97"/>
+    <w:bookmarkEnd w:id="100"/>
+    <w:bookmarkEnd w:id="101"/>
     <w:sectPr/>
   </w:body>
 </w:document>

</xml_diff>